<commit_message>
Legget til oppdatert versjon
</commit_message>
<xml_diff>
--- a/prosjekt_beskrivelse_rapport/projektrapport.docx
+++ b/prosjekt_beskrivelse_rapport/projektrapport.docx
@@ -716,154 +716,154 @@
     </w:p>
     <w:p>
       <w:pPr>
-        <w:rPr>
-          <w:lang w:val="nb-NO"/>
-        </w:rPr>
-      </w:pPr>
+        <w:pStyle w:val="Heading1"/>
+        <w:rPr>
+          <w:lang w:val="nb-NO"/>
+        </w:rPr>
+      </w:pPr>
+      <w:r>
+        <w:rPr>
+          <w:lang w:val="nb-NO"/>
+        </w:rPr>
+        <w:lastRenderedPageBreak/>
+        <w:t>I</w:t>
+      </w:r>
+      <w:r>
+        <w:rPr>
+          <w:lang w:val="nb-NO"/>
+        </w:rPr>
+        <w:t xml:space="preserve">. </w:t>
+      </w:r>
+      <w:r>
+        <w:rPr>
+          <w:lang w:val="nb-NO"/>
+        </w:rPr>
+        <w:t>Introduksjon</w:t>
+      </w:r>
     </w:p>
     <w:p>
       <w:pPr>
-        <w:pStyle w:val="Heading1"/>
-        <w:rPr>
-          <w:lang w:val="nb-NO"/>
-        </w:rPr>
-      </w:pPr>
-      <w:r>
-        <w:rPr>
-          <w:lang w:val="nb-NO"/>
-        </w:rPr>
-        <w:lastRenderedPageBreak/>
-        <w:t>I</w:t>
-      </w:r>
-      <w:r>
-        <w:rPr>
-          <w:lang w:val="nb-NO"/>
-        </w:rPr>
-        <w:t xml:space="preserve">. </w:t>
-      </w:r>
-      <w:r>
-        <w:rPr>
-          <w:lang w:val="nb-NO"/>
-        </w:rPr>
-        <w:t>Introduksjon</w:t>
+        <w:pStyle w:val="Heading2"/>
+        <w:rPr>
+          <w:lang w:val="nb-NO"/>
+        </w:rPr>
+      </w:pPr>
+      <w:r>
+        <w:rPr>
+          <w:lang w:val="nb-NO"/>
+        </w:rPr>
+        <w:t>Beskrivelse</w:t>
       </w:r>
     </w:p>
     <w:p>
       <w:pPr>
-        <w:pStyle w:val="Heading2"/>
-        <w:rPr>
-          <w:lang w:val="nb-NO"/>
-        </w:rPr>
-      </w:pPr>
-      <w:r>
-        <w:rPr>
-          <w:lang w:val="nb-NO"/>
-        </w:rPr>
-        <w:t>Beskrivelse</w:t>
+        <w:rPr>
+          <w:lang w:val="nb-NO"/>
+        </w:rPr>
+      </w:pPr>
+      <w:r>
+        <w:rPr>
+          <w:lang w:val="nb-NO"/>
+        </w:rPr>
+        <w:t>Dette prosjektet</w:t>
+      </w:r>
+      <w:r>
+        <w:rPr>
+          <w:lang w:val="nb-NO"/>
+        </w:rPr>
+        <w:t xml:space="preserve"> er et spill innenfor sjangeren «</w:t>
+      </w:r>
+      <w:proofErr w:type="spellStart"/>
+      <w:r>
+        <w:rPr>
+          <w:lang w:val="nb-NO"/>
+        </w:rPr>
+        <w:t>text</w:t>
+      </w:r>
+      <w:proofErr w:type="spellEnd"/>
+      <w:r>
+        <w:rPr>
+          <w:lang w:val="nb-NO"/>
+        </w:rPr>
+        <w:t xml:space="preserve"> </w:t>
+      </w:r>
+      <w:proofErr w:type="spellStart"/>
+      <w:r>
+        <w:rPr>
+          <w:lang w:val="nb-NO"/>
+        </w:rPr>
+        <w:t>based</w:t>
+      </w:r>
+      <w:proofErr w:type="spellEnd"/>
+      <w:r>
+        <w:rPr>
+          <w:lang w:val="nb-NO"/>
+        </w:rPr>
+        <w:t xml:space="preserve"> game». Det er </w:t>
+      </w:r>
+      <w:r>
+        <w:rPr>
+          <w:lang w:val="nb-NO"/>
+        </w:rPr>
+        <w:t xml:space="preserve">en </w:t>
+      </w:r>
+      <w:proofErr w:type="spellStart"/>
+      <w:r>
+        <w:rPr>
+          <w:lang w:val="nb-NO"/>
+        </w:rPr>
+        <w:t>exploring</w:t>
+      </w:r>
+      <w:proofErr w:type="spellEnd"/>
+      <w:r>
+        <w:rPr>
+          <w:lang w:val="nb-NO"/>
+        </w:rPr>
+        <w:t xml:space="preserve"> og adventuring spill, hvor man har egenskapene til å ta valg som gir deg forskjellige konklusjoner </w:t>
+      </w:r>
+      <w:r>
+        <w:rPr>
+          <w:lang w:val="nb-NO"/>
+        </w:rPr>
+        <w:t>på slutten. Spillet er rettet mot ungdommer (13+)</w:t>
+      </w:r>
+      <w:r>
+        <w:rPr>
+          <w:lang w:val="nb-NO"/>
+        </w:rPr>
+        <w:t xml:space="preserve"> men kan allikevel spilles av alle </w:t>
+      </w:r>
+      <w:r>
+        <w:rPr>
+          <w:lang w:val="nb-NO"/>
+        </w:rPr>
+        <w:t>målgrupper</w:t>
+      </w:r>
+      <w:r>
+        <w:rPr>
+          <w:lang w:val="nb-NO"/>
+        </w:rPr>
+        <w:t xml:space="preserve"> over det.</w:t>
+      </w:r>
+      <w:r>
+        <w:rPr>
+          <w:lang w:val="nb-NO"/>
+        </w:rPr>
+        <w:t xml:space="preserve"> For å konkludere er det et spill bare for</w:t>
+      </w:r>
+      <w:r>
+        <w:rPr>
+          <w:lang w:val="nb-NO"/>
+        </w:rPr>
+        <w:t xml:space="preserve"> underholdning og moro.</w:t>
       </w:r>
     </w:p>
     <w:p>
       <w:pPr>
         <w:rPr>
-          <w:lang w:val="nb-NO"/>
-        </w:rPr>
-      </w:pPr>
-      <w:r>
-        <w:rPr>
-          <w:lang w:val="nb-NO"/>
-        </w:rPr>
-        <w:t>Dette prosjektet</w:t>
-      </w:r>
-      <w:r>
-        <w:rPr>
-          <w:lang w:val="nb-NO"/>
-        </w:rPr>
-        <w:t xml:space="preserve"> er et spill innenfor sjangeren «</w:t>
-      </w:r>
-      <w:proofErr w:type="spellStart"/>
-      <w:r>
-        <w:rPr>
-          <w:lang w:val="nb-NO"/>
-        </w:rPr>
-        <w:t>text</w:t>
-      </w:r>
-      <w:proofErr w:type="spellEnd"/>
-      <w:r>
-        <w:rPr>
-          <w:lang w:val="nb-NO"/>
-        </w:rPr>
-        <w:t xml:space="preserve"> </w:t>
-      </w:r>
-      <w:proofErr w:type="spellStart"/>
-      <w:r>
-        <w:rPr>
-          <w:lang w:val="nb-NO"/>
-        </w:rPr>
-        <w:t>based</w:t>
-      </w:r>
-      <w:proofErr w:type="spellEnd"/>
-      <w:r>
-        <w:rPr>
-          <w:lang w:val="nb-NO"/>
-        </w:rPr>
-        <w:t xml:space="preserve"> game». Det er </w:t>
-      </w:r>
-      <w:r>
-        <w:rPr>
-          <w:lang w:val="nb-NO"/>
-        </w:rPr>
-        <w:t xml:space="preserve">en </w:t>
-      </w:r>
-      <w:proofErr w:type="spellStart"/>
-      <w:r>
-        <w:rPr>
-          <w:lang w:val="nb-NO"/>
-        </w:rPr>
-        <w:t>exploring</w:t>
-      </w:r>
-      <w:proofErr w:type="spellEnd"/>
-      <w:r>
-        <w:rPr>
-          <w:lang w:val="nb-NO"/>
-        </w:rPr>
-        <w:t xml:space="preserve"> og adventuring spill, hvor man har egenskapene til å ta valg som gir deg forskjellige konklusjoner </w:t>
-      </w:r>
-      <w:r>
-        <w:rPr>
-          <w:lang w:val="nb-NO"/>
-        </w:rPr>
-        <w:t>på slutten. Spillet er rettet mot ungdommer (13+)</w:t>
-      </w:r>
-      <w:r>
-        <w:rPr>
-          <w:lang w:val="nb-NO"/>
-        </w:rPr>
-        <w:t xml:space="preserve"> men kan allikevel spilles av alle </w:t>
-      </w:r>
-      <w:r>
-        <w:rPr>
-          <w:lang w:val="nb-NO"/>
-        </w:rPr>
-        <w:t>målgrupper</w:t>
-      </w:r>
-      <w:r>
-        <w:rPr>
-          <w:lang w:val="nb-NO"/>
-        </w:rPr>
-        <w:t xml:space="preserve"> over det.</w:t>
-      </w:r>
-      <w:r>
-        <w:rPr>
-          <w:lang w:val="nb-NO"/>
-        </w:rPr>
-        <w:t xml:space="preserve"> For å konkludere er det et spill bare for</w:t>
-      </w:r>
-      <w:r>
-        <w:rPr>
-          <w:lang w:val="nb-NO"/>
-        </w:rPr>
-        <w:t xml:space="preserve"> underholdning og moro.</w:t>
-      </w:r>
+          <w:lang w:val="nn-NO"/>
+        </w:rPr>
+      </w:pPr>
     </w:p>
     <w:p>
       <w:pPr>
@@ -876,69 +876,78 @@
         <w:rPr>
           <w:lang w:val="nn-NO"/>
         </w:rPr>
-        <w:t>Kodespråk</w:t>
+        <w:t>Motivasjon</w:t>
       </w:r>
     </w:p>
     <w:p>
       <w:pPr>
         <w:rPr>
-          <w:lang w:val="nn-NO"/>
-        </w:rPr>
-      </w:pPr>
+          <w:lang w:val="nb-NO"/>
+        </w:rPr>
+      </w:pPr>
+      <w:r>
+        <w:rPr>
+          <w:lang w:val="nb-NO"/>
+        </w:rPr>
+        <w:t xml:space="preserve">Har alltid ønsket å </w:t>
+      </w:r>
+      <w:r>
+        <w:rPr>
+          <w:lang w:val="nb-NO"/>
+        </w:rPr>
+        <w:t xml:space="preserve">lage et eget spill som inneholdte det å ta valg. Også det at valgene faktisk påvirker resultater og beslutninger. Derfor valgte jeg å begynne å lære hvordan man gjør det. Det vanskeligste er det å starte en god historie, og hvordan man går rundt den. </w:t>
+      </w:r>
     </w:p>
     <w:p>
       <w:pPr>
         <w:rPr>
-          <w:lang w:val="nn-NO"/>
-        </w:rPr>
-      </w:pPr>
-      <w:proofErr w:type="spellStart"/>
-      <w:r>
-        <w:rPr>
-          <w:lang w:val="nn-NO"/>
-        </w:rPr>
-        <w:t>Yoyo</w:t>
-      </w:r>
-      <w:proofErr w:type="spellEnd"/>
+          <w:lang w:val="nb-NO"/>
+        </w:rPr>
+      </w:pPr>
+      <w:r>
+        <w:rPr>
+          <w:lang w:val="nb-NO"/>
+        </w:rPr>
+        <w:t xml:space="preserve">Det som holdt meg </w:t>
+      </w:r>
+      <w:proofErr w:type="gramStart"/>
+      <w:r>
+        <w:rPr>
+          <w:lang w:val="nb-NO"/>
+        </w:rPr>
+        <w:t>m</w:t>
+      </w:r>
+      <w:r>
+        <w:rPr>
+          <w:lang w:val="nb-NO"/>
+        </w:rPr>
+        <w:t>otivert</w:t>
+      </w:r>
+      <w:proofErr w:type="gramEnd"/>
+      <w:r>
+        <w:rPr>
+          <w:lang w:val="nb-NO"/>
+        </w:rPr>
+        <w:t xml:space="preserve"> var en god del ideer som jeg virkelig var interessert i å legge på siden min. </w:t>
+      </w:r>
     </w:p>
     <w:p>
       <w:pPr>
-        <w:rPr>
-          <w:lang w:val="nn-NO"/>
-        </w:rPr>
-      </w:pPr>
-    </w:p>
-    <w:p>
-      <w:pPr>
-        <w:pStyle w:val="Heading2"/>
-        <w:rPr>
-          <w:lang w:val="nn-NO"/>
-        </w:rPr>
-      </w:pPr>
-      <w:r>
-        <w:rPr>
-          <w:lang w:val="nn-NO"/>
-        </w:rPr>
-        <w:t>Motivasjon</w:t>
-      </w:r>
-    </w:p>
-    <w:p>
-      <w:pPr>
         <w:pStyle w:val="Heading1"/>
         <w:rPr>
-          <w:lang w:val="nn-NO"/>
-        </w:rPr>
-      </w:pPr>
-      <w:r>
-        <w:rPr>
-          <w:lang w:val="nn-NO"/>
+          <w:lang w:val="nb-NO"/>
+        </w:rPr>
+      </w:pPr>
+      <w:r>
+        <w:rPr>
+          <w:lang w:val="nb-NO"/>
         </w:rPr>
         <w:lastRenderedPageBreak/>
         <w:t>II</w:t>
       </w:r>
       <w:r>
         <w:rPr>
-          <w:lang w:val="nn-NO"/>
+          <w:lang w:val="nb-NO"/>
         </w:rPr>
         <w:t>. Prosjektplan</w:t>
       </w:r>
@@ -1210,210 +1219,354 @@
         <w:rPr>
           <w:lang w:val="nb-NO"/>
         </w:rPr>
-        <w:t>TailwindCSS</w:t>
-      </w:r>
-      <w:proofErr w:type="spellEnd"/>
-      <w:r>
-        <w:rPr>
-          <w:lang w:val="nb-NO"/>
-        </w:rPr>
-        <w:br w:type="page"/>
-      </w:r>
-    </w:p>
-    <w:p>
-      <w:pPr>
-        <w:pStyle w:val="Heading2"/>
-        <w:rPr>
-          <w:lang w:val="nb-NO"/>
-        </w:rPr>
-      </w:pPr>
-      <w:r>
-        <w:rPr>
-          <w:lang w:val="nb-NO"/>
-        </w:rPr>
-        <w:lastRenderedPageBreak/>
-        <w:t>Database</w:t>
-      </w:r>
-    </w:p>
-    <w:p>
-      <w:pPr>
-        <w:pStyle w:val="ListParagraph"/>
-        <w:numPr>
-          <w:ilvl w:val="0"/>
-          <w:numId w:val="25"/>
-        </w:numPr>
-        <w:rPr>
-          <w:lang w:val="nb-NO"/>
-        </w:rPr>
-      </w:pPr>
-      <w:r>
-        <w:rPr>
-          <w:lang w:val="nb-NO"/>
-        </w:rPr>
-        <w:t>Tabeller som dekker dette:</w:t>
-      </w:r>
-    </w:p>
-    <w:p>
-      <w:pPr>
-        <w:pStyle w:val="ListParagraph"/>
-        <w:numPr>
-          <w:ilvl w:val="1"/>
-          <w:numId w:val="25"/>
-        </w:numPr>
-        <w:rPr>
-          <w:lang w:val="nb-NO"/>
-        </w:rPr>
-      </w:pPr>
-      <w:r>
-        <w:rPr>
-          <w:lang w:val="nb-NO"/>
-        </w:rPr>
-        <w:t>Brukere (</w:t>
-      </w:r>
-      <w:proofErr w:type="spellStart"/>
-      <w:r>
-        <w:rPr>
-          <w:lang w:val="nb-NO"/>
-        </w:rPr>
-        <w:t>users</w:t>
-      </w:r>
-      <w:proofErr w:type="spellEnd"/>
-      <w:r>
-        <w:rPr>
-          <w:lang w:val="nb-NO"/>
-        </w:rPr>
-        <w:t>)</w:t>
-      </w:r>
-    </w:p>
-    <w:p>
-      <w:pPr>
-        <w:pStyle w:val="ListParagraph"/>
-        <w:numPr>
-          <w:ilvl w:val="2"/>
-          <w:numId w:val="25"/>
-        </w:numPr>
-        <w:rPr>
-          <w:lang w:val="nb-NO"/>
-        </w:rPr>
-      </w:pPr>
-      <w:proofErr w:type="spellStart"/>
-      <w:r>
-        <w:rPr>
-          <w:lang w:val="nb-NO"/>
-        </w:rPr>
-        <w:t>userid</w:t>
-      </w:r>
-      <w:proofErr w:type="spellEnd"/>
-      <w:r>
-        <w:rPr>
-          <w:lang w:val="nb-NO"/>
-        </w:rPr>
-        <w:t xml:space="preserve"> | </w:t>
-      </w:r>
-      <w:proofErr w:type="spellStart"/>
-      <w:r>
-        <w:rPr>
-          <w:lang w:val="nb-NO"/>
-        </w:rPr>
-        <w:t>username</w:t>
-      </w:r>
-      <w:proofErr w:type="spellEnd"/>
-      <w:r>
-        <w:rPr>
-          <w:lang w:val="nb-NO"/>
-        </w:rPr>
-        <w:t xml:space="preserve"> | </w:t>
-      </w:r>
-      <w:proofErr w:type="spellStart"/>
-      <w:r>
-        <w:rPr>
-          <w:lang w:val="nb-NO"/>
-        </w:rPr>
-        <w:t>password</w:t>
-      </w:r>
-      <w:proofErr w:type="spellEnd"/>
-      <w:r>
-        <w:rPr>
-          <w:lang w:val="nb-NO"/>
-        </w:rPr>
-        <w:t xml:space="preserve"> | </w:t>
-      </w:r>
-      <w:proofErr w:type="gramStart"/>
-      <w:r>
-        <w:rPr>
-          <w:lang w:val="nb-NO"/>
-        </w:rPr>
-        <w:t>email</w:t>
-      </w:r>
-      <w:proofErr w:type="gramEnd"/>
-      <w:r>
-        <w:rPr>
-          <w:lang w:val="nb-NO"/>
-        </w:rPr>
-        <w:t xml:space="preserve"> | </w:t>
-      </w:r>
-      <w:proofErr w:type="spellStart"/>
-      <w:r>
-        <w:rPr>
-          <w:lang w:val="nb-NO"/>
-        </w:rPr>
-        <w:t>levelid_levels</w:t>
-      </w:r>
-      <w:proofErr w:type="spellEnd"/>
-      <w:r>
-        <w:rPr>
-          <w:lang w:val="nb-NO"/>
-        </w:rPr>
-        <w:t xml:space="preserve"> | </w:t>
-      </w:r>
-      <w:proofErr w:type="spellStart"/>
-      <w:r>
-        <w:rPr>
-          <w:lang w:val="nb-NO"/>
-        </w:rPr>
-        <w:t>roleid_roles</w:t>
+        <w:t>TailwindCS</w:t>
+      </w:r>
+      <w:r>
+        <w:rPr>
+          <w:lang w:val="nb-NO"/>
+        </w:rPr>
+        <w:t>S</w:t>
       </w:r>
       <w:proofErr w:type="spellEnd"/>
     </w:p>
     <w:p>
       <w:pPr>
-        <w:pStyle w:val="ListParagraph"/>
-        <w:numPr>
-          <w:ilvl w:val="1"/>
-          <w:numId w:val="25"/>
-        </w:numPr>
-        <w:rPr>
-          <w:lang w:val="nb-NO"/>
-        </w:rPr>
-      </w:pPr>
-      <w:r>
-        <w:rPr>
-          <w:lang w:val="nb-NO"/>
-        </w:rPr>
-        <w:t>Roller (</w:t>
+        <w:pStyle w:val="Heading2"/>
+        <w:rPr>
+          <w:lang w:val="nn-NO"/>
+        </w:rPr>
+      </w:pPr>
+      <w:r>
+        <w:rPr>
+          <w:lang w:val="nn-NO"/>
+        </w:rPr>
+        <w:lastRenderedPageBreak/>
+        <w:t xml:space="preserve">Kort </w:t>
       </w:r>
       <w:proofErr w:type="spellStart"/>
       <w:r>
         <w:rPr>
-          <w:lang w:val="nb-NO"/>
-        </w:rPr>
-        <w:t>roles</w:t>
+          <w:lang w:val="nn-NO"/>
+        </w:rPr>
+        <w:t>beskrivelse</w:t>
       </w:r>
       <w:proofErr w:type="spellEnd"/>
       <w:r>
         <w:rPr>
-          <w:lang w:val="nb-NO"/>
-        </w:rPr>
-        <w:t>)</w:t>
+          <w:lang w:val="nn-NO"/>
+        </w:rPr>
+        <w:t xml:space="preserve"> av ideen</w:t>
+      </w:r>
+      <w:r>
+        <w:rPr>
+          <w:lang w:val="nn-NO"/>
+        </w:rPr>
+        <w:t>:</w:t>
       </w:r>
     </w:p>
     <w:p>
       <w:pPr>
+        <w:rPr>
+          <w:lang w:val="nb-NO"/>
+        </w:rPr>
+      </w:pPr>
+      <w:r>
+        <w:rPr>
+          <w:lang w:val="nb-NO"/>
+        </w:rPr>
+        <w:t xml:space="preserve">Lage en </w:t>
+      </w:r>
+      <w:r>
+        <w:rPr>
+          <w:lang w:val="nb-NO"/>
+        </w:rPr>
+        <w:t xml:space="preserve">lignende </w:t>
+      </w:r>
+      <w:proofErr w:type="spellStart"/>
+      <w:r>
+        <w:rPr>
+          <w:lang w:val="nb-NO"/>
+        </w:rPr>
+        <w:t>visual</w:t>
+      </w:r>
+      <w:proofErr w:type="spellEnd"/>
+      <w:r>
+        <w:rPr>
+          <w:lang w:val="nb-NO"/>
+        </w:rPr>
+        <w:t xml:space="preserve"> </w:t>
+      </w:r>
+      <w:proofErr w:type="spellStart"/>
+      <w:r>
+        <w:rPr>
+          <w:lang w:val="nb-NO"/>
+        </w:rPr>
+        <w:t>novel</w:t>
+      </w:r>
+      <w:proofErr w:type="spellEnd"/>
+      <w:r>
+        <w:rPr>
+          <w:lang w:val="nb-NO"/>
+        </w:rPr>
+        <w:t xml:space="preserve"> spill</w:t>
+      </w:r>
+      <w:r>
+        <w:rPr>
+          <w:lang w:val="nb-NO"/>
+        </w:rPr>
+        <w:t xml:space="preserve"> med interaktivitet. Du kan påvirke hvor historien skal ende med forskjellige valg du lager under spillet. Mulig å tape om du velger dårlige valg under hele spillet.</w:t>
+      </w:r>
+    </w:p>
+    <w:p>
+      <w:pPr>
+        <w:rPr>
+          <w:lang w:val="nb-NO"/>
+        </w:rPr>
+      </w:pPr>
+    </w:p>
+    <w:p>
+      <w:pPr>
+        <w:rPr>
+          <w:lang w:val="nb-NO"/>
+        </w:rPr>
+      </w:pPr>
+      <w:r>
+        <w:rPr>
+          <w:lang w:val="nb-NO"/>
+        </w:rPr>
+        <w:t xml:space="preserve">Spillet skal kunne dekke </w:t>
+      </w:r>
+      <w:r>
+        <w:rPr>
+          <w:lang w:val="nb-NO"/>
+        </w:rPr>
+        <w:t>tiden hvor man har lyst til å gjøre noe gøy som å leve et annet liv. I dette spillet er det konsekvenser på valgene man tar som da reflekterer virkeligheten.</w:t>
+      </w:r>
+      <w:r>
+        <w:rPr>
+          <w:lang w:val="nb-NO"/>
+        </w:rPr>
+        <w:t xml:space="preserve"> Målgruppen er satt for ungdommer helst, men kan spilles av folk som er litt eldre også. </w:t>
+      </w:r>
+      <w:proofErr w:type="spellStart"/>
+      <w:r>
+        <w:rPr>
+          <w:lang w:val="nb-NO"/>
+        </w:rPr>
+        <w:t>Fuksjonaliteten</w:t>
+      </w:r>
+      <w:proofErr w:type="spellEnd"/>
+      <w:r>
+        <w:rPr>
+          <w:lang w:val="nb-NO"/>
+        </w:rPr>
+        <w:t xml:space="preserve"> på spillet skal avhenge av knapper som vil lede deg gjennom en historie, disse knappene </w:t>
+      </w:r>
+      <w:r>
+        <w:rPr>
+          <w:lang w:val="nb-NO"/>
+        </w:rPr>
+        <w:t xml:space="preserve">er da valgene du tar. I tillegg til det vil jeg legge til en funksjon valget ditt også vil avhenge av </w:t>
+      </w:r>
+      <w:proofErr w:type="gramStart"/>
+      <w:r>
+        <w:rPr>
+          <w:lang w:val="nb-NO"/>
+        </w:rPr>
+        <w:t>en terningkast</w:t>
+      </w:r>
+      <w:proofErr w:type="gramEnd"/>
+      <w:r>
+        <w:rPr>
+          <w:lang w:val="nb-NO"/>
+        </w:rPr>
+        <w:t xml:space="preserve">, så utfallet er ikke garantert </w:t>
+      </w:r>
+      <w:r>
+        <w:rPr>
+          <w:lang w:val="nb-NO"/>
+        </w:rPr>
+        <w:t>bra hele tiden.</w:t>
+      </w:r>
+    </w:p>
+    <w:p>
+      <w:pPr>
+        <w:rPr>
+          <w:lang w:val="nb-NO"/>
+        </w:rPr>
+      </w:pPr>
+    </w:p>
+    <w:p>
+      <w:pPr>
+        <w:rPr>
+          <w:lang w:val="nb-NO"/>
+        </w:rPr>
+      </w:pPr>
+      <w:r>
+        <w:rPr>
+          <w:lang w:val="nb-NO"/>
+        </w:rPr>
+        <w:t>PS: Veldig mulig at jeg ikke får til alt sammen. Men dette var målet.</w:t>
+      </w:r>
+    </w:p>
+    <w:p>
+      <w:pPr>
+        <w:rPr>
+          <w:lang w:val="nb-NO"/>
+        </w:rPr>
+      </w:pPr>
+    </w:p>
+    <w:p>
+      <w:pPr>
+        <w:rPr>
+          <w:lang w:val="nb-NO"/>
+        </w:rPr>
+      </w:pPr>
+    </w:p>
+    <w:p>
+      <w:pPr>
+        <w:rPr>
+          <w:lang w:val="nb-NO"/>
+        </w:rPr>
+      </w:pPr>
+    </w:p>
+    <w:p>
+      <w:pPr>
+        <w:rPr>
+          <w:lang w:val="nb-NO"/>
+        </w:rPr>
+      </w:pPr>
+    </w:p>
+    <w:p>
+      <w:pPr>
+        <w:rPr>
+          <w:lang w:val="nb-NO"/>
+        </w:rPr>
+      </w:pPr>
+    </w:p>
+    <w:p>
+      <w:pPr>
         <w:pStyle w:val="ListParagraph"/>
-        <w:numPr>
-          <w:ilvl w:val="2"/>
-          <w:numId w:val="25"/>
-        </w:numPr>
+        <w:ind w:left="360"/>
+        <w:rPr>
+          <w:lang w:val="nb-NO"/>
+        </w:rPr>
+      </w:pPr>
+    </w:p>
+    <w:p>
+      <w:pPr>
+        <w:rPr>
+          <w:lang w:val="nb-NO"/>
+        </w:rPr>
+      </w:pPr>
+    </w:p>
+    <w:p>
+      <w:pPr>
+        <w:pStyle w:val="Heading1"/>
+        <w:rPr>
+          <w:lang w:val="nb-NO"/>
+        </w:rPr>
+      </w:pPr>
+      <w:r>
+        <w:rPr>
+          <w:lang w:val="nb-NO"/>
+        </w:rPr>
+        <w:lastRenderedPageBreak/>
+        <w:t>III. Net</w:t>
+      </w:r>
+      <w:r>
+        <w:rPr>
+          <w:lang w:val="nb-NO"/>
+        </w:rPr>
+        <w:t>t</w:t>
+      </w:r>
+      <w:r>
+        <w:rPr>
+          <w:lang w:val="nb-NO"/>
+        </w:rPr>
+        <w:t>verkstegning</w:t>
+      </w:r>
+    </w:p>
+    <w:p>
+      <w:pPr>
+        <w:spacing w:after="0" w:line="240" w:lineRule="auto"/>
+        <w:rPr>
+          <w:rFonts w:ascii="Times New Roman" w:eastAsia="Times New Roman" w:hAnsi="Times New Roman" w:cs="Times New Roman"/>
+          <w:color w:val="auto"/>
+          <w:sz w:val="24"/>
+          <w:szCs w:val="24"/>
+          <w:lang w:eastAsia="en-US"/>
+        </w:rPr>
+      </w:pPr>
+      <w:r>
+        <w:rPr>
+          <w:rFonts w:ascii="Times New Roman" w:eastAsia="Times New Roman" w:hAnsi="Times New Roman" w:cs="Times New Roman"/>
+          <w:noProof/>
+          <w:color w:val="auto"/>
+          <w:sz w:val="24"/>
+          <w:szCs w:val="24"/>
+          <w:lang w:eastAsia="en-US"/>
+        </w:rPr>
+        <w:drawing>
+          <wp:inline distT="0" distB="0" distL="0" distR="0" wp14:anchorId="638943C1" wp14:editId="0A8ACFF0">
+            <wp:extent cx="6400800" cy="3394710"/>
+            <wp:effectExtent l="0" t="0" r="0" b="0"/>
+            <wp:docPr id="1611919943" name="Picture 1" descr="A computer screen shot&#10;&#10;Description automatically generated"/>
+            <wp:cNvGraphicFramePr>
+              <a:graphicFrameLocks xmlns:a="http://schemas.openxmlformats.org/drawingml/2006/main" noChangeAspect="1"/>
+            </wp:cNvGraphicFramePr>
+            <a:graphic xmlns:a="http://schemas.openxmlformats.org/drawingml/2006/main">
+              <a:graphicData uri="http://schemas.openxmlformats.org/drawingml/2006/picture">
+                <pic:pic xmlns:pic="http://schemas.openxmlformats.org/drawingml/2006/picture">
+                  <pic:nvPicPr>
+                    <pic:cNvPr id="1611919943" name="Picture 1" descr="A computer screen shot&#10;&#10;Description automatically generated"/>
+                    <pic:cNvPicPr>
+                      <a:picLocks noChangeAspect="1" noChangeArrowheads="1"/>
+                    </pic:cNvPicPr>
+                  </pic:nvPicPr>
+                  <pic:blipFill>
+                    <a:blip r:embed="rId7" cstate="print">
+                      <a:extLst>
+                        <a:ext uri="{28A0092B-C50C-407E-A947-70E740481C1C}">
+                          <a14:useLocalDpi xmlns:a14="http://schemas.microsoft.com/office/drawing/2010/main" val="0"/>
+                        </a:ext>
+                      </a:extLst>
+                    </a:blip>
+                    <a:srcRect/>
+                    <a:stretch>
+                      <a:fillRect/>
+                    </a:stretch>
+                  </pic:blipFill>
+                  <pic:spPr bwMode="auto">
+                    <a:xfrm>
+                      <a:off x="0" y="0"/>
+                      <a:ext cx="6400800" cy="3394710"/>
+                    </a:xfrm>
+                    <a:prstGeom prst="rect">
+                      <a:avLst/>
+                    </a:prstGeom>
+                    <a:noFill/>
+                    <a:ln>
+                      <a:noFill/>
+                    </a:ln>
+                  </pic:spPr>
+                </pic:pic>
+              </a:graphicData>
+            </a:graphic>
+          </wp:inline>
+        </w:drawing>
+      </w:r>
+    </w:p>
+    <w:p>
+      <w:pPr>
+        <w:rPr>
+          <w:lang w:val="nb-NO"/>
+        </w:rPr>
+      </w:pPr>
+    </w:p>
+    <w:p>
+      <w:pPr>
+        <w:pStyle w:val="Heading2"/>
         <w:rPr>
           <w:lang w:val="nb-NO"/>
         </w:rPr>
@@ -1423,206 +1576,334 @@
         <w:rPr>
           <w:lang w:val="nb-NO"/>
         </w:rPr>
-        <w:t>roleid</w:t>
-      </w:r>
-      <w:proofErr w:type="spellEnd"/>
-      <w:r>
-        <w:rPr>
-          <w:lang w:val="nb-NO"/>
-        </w:rPr>
-        <w:t xml:space="preserve"> | </w:t>
-      </w:r>
-      <w:proofErr w:type="spellStart"/>
-      <w:r>
-        <w:rPr>
-          <w:lang w:val="nb-NO"/>
-        </w:rPr>
-        <w:t>rolename</w:t>
+        <w:t>Backup</w:t>
       </w:r>
       <w:proofErr w:type="spellEnd"/>
     </w:p>
     <w:p>
       <w:pPr>
-        <w:pStyle w:val="ListParagraph"/>
-        <w:numPr>
-          <w:ilvl w:val="1"/>
-          <w:numId w:val="25"/>
-        </w:numPr>
-        <w:rPr>
-          <w:lang w:val="nb-NO"/>
-        </w:rPr>
-      </w:pPr>
-      <w:r>
-        <w:rPr>
-          <w:lang w:val="nb-NO"/>
-        </w:rPr>
-        <w:t>Nivåer (</w:t>
+        <w:rPr>
+          <w:lang w:val="nb-NO"/>
+        </w:rPr>
+      </w:pPr>
+      <w:r>
+        <w:rPr>
+          <w:lang w:val="nb-NO"/>
+        </w:rPr>
+        <w:t xml:space="preserve">Jeg har </w:t>
       </w:r>
       <w:proofErr w:type="spellStart"/>
       <w:r>
         <w:rPr>
           <w:lang w:val="nb-NO"/>
         </w:rPr>
-        <w:t>levels</w:t>
+        <w:t>backups</w:t>
       </w:r>
       <w:proofErr w:type="spellEnd"/>
       <w:r>
         <w:rPr>
           <w:lang w:val="nb-NO"/>
         </w:rPr>
-        <w:t>)</w:t>
+        <w:t xml:space="preserve"> lagret i skyen (OneDrive).</w:t>
+      </w:r>
+      <w:r>
+        <w:rPr>
+          <w:lang w:val="nb-NO"/>
+        </w:rPr>
+        <w:t xml:space="preserve"> </w:t>
+      </w:r>
+      <w:r>
+        <w:rPr>
+          <w:lang w:val="nb-NO"/>
+        </w:rPr>
+        <w:t xml:space="preserve">I tillegg til det er det også lagret alt sammen i </w:t>
+      </w:r>
+      <w:proofErr w:type="spellStart"/>
+      <w:r>
+        <w:rPr>
+          <w:lang w:val="nb-NO"/>
+        </w:rPr>
+        <w:t>github</w:t>
+      </w:r>
+      <w:proofErr w:type="spellEnd"/>
+      <w:r>
+        <w:rPr>
+          <w:lang w:val="nb-NO"/>
+        </w:rPr>
+        <w:t xml:space="preserve"> så om noe ville skje er koden der. For </w:t>
+      </w:r>
+      <w:proofErr w:type="spellStart"/>
+      <w:r>
+        <w:rPr>
+          <w:lang w:val="nb-NO"/>
+        </w:rPr>
+        <w:t>backup</w:t>
+      </w:r>
+      <w:proofErr w:type="spellEnd"/>
+      <w:r>
+        <w:rPr>
+          <w:lang w:val="nb-NO"/>
+        </w:rPr>
+        <w:t xml:space="preserve"> av databasen har jeg brukt </w:t>
+      </w:r>
+      <w:proofErr w:type="spellStart"/>
+      <w:r>
+        <w:rPr>
+          <w:lang w:val="nb-NO"/>
+        </w:rPr>
+        <w:t>cron</w:t>
+      </w:r>
+      <w:proofErr w:type="spellEnd"/>
+      <w:r>
+        <w:rPr>
+          <w:lang w:val="nb-NO"/>
+        </w:rPr>
+        <w:t xml:space="preserve"> som lager en </w:t>
+      </w:r>
+      <w:proofErr w:type="spellStart"/>
+      <w:r>
+        <w:rPr>
+          <w:lang w:val="nb-NO"/>
+        </w:rPr>
+        <w:t>sql</w:t>
+      </w:r>
+      <w:proofErr w:type="spellEnd"/>
+      <w:r>
+        <w:rPr>
+          <w:lang w:val="nb-NO"/>
+        </w:rPr>
+        <w:t xml:space="preserve"> dump fil av selvvalgte database (som er den jeg har alt i) og hvis det ville skje noe med databasen, har jeg en </w:t>
+      </w:r>
+      <w:proofErr w:type="spellStart"/>
+      <w:r>
+        <w:rPr>
+          <w:lang w:val="nb-NO"/>
+        </w:rPr>
+        <w:t>backup</w:t>
+      </w:r>
+      <w:proofErr w:type="spellEnd"/>
+      <w:r>
+        <w:rPr>
+          <w:lang w:val="nb-NO"/>
+        </w:rPr>
+        <w:t xml:space="preserve"> med alt sammen igjen.</w:t>
       </w:r>
     </w:p>
     <w:p>
       <w:pPr>
-        <w:pStyle w:val="ListParagraph"/>
-        <w:numPr>
-          <w:ilvl w:val="2"/>
-          <w:numId w:val="25"/>
-        </w:numPr>
-        <w:rPr>
-          <w:lang w:val="nb-NO"/>
-        </w:rPr>
-      </w:pPr>
-      <w:proofErr w:type="spellStart"/>
-      <w:r>
-        <w:rPr>
-          <w:lang w:val="nb-NO"/>
-        </w:rPr>
-        <w:t>Levelid</w:t>
-      </w:r>
-      <w:proofErr w:type="spellEnd"/>
-      <w:r>
-        <w:rPr>
-          <w:lang w:val="nb-NO"/>
-        </w:rPr>
-        <w:t xml:space="preserve"> | </w:t>
-      </w:r>
-      <w:proofErr w:type="spellStart"/>
-      <w:r>
-        <w:rPr>
-          <w:lang w:val="nb-NO"/>
-        </w:rPr>
-        <w:t>level</w:t>
-      </w:r>
-      <w:proofErr w:type="spellEnd"/>
+        <w:rPr>
+          <w:lang w:val="nb-NO"/>
+        </w:rPr>
+      </w:pPr>
     </w:p>
     <w:p>
       <w:pPr>
-        <w:pStyle w:val="ListParagraph"/>
-        <w:numPr>
-          <w:ilvl w:val="1"/>
-          <w:numId w:val="25"/>
-        </w:numPr>
-        <w:rPr>
-          <w:lang w:val="nb-NO"/>
-        </w:rPr>
-      </w:pPr>
-      <w:r>
-        <w:rPr>
-          <w:lang w:val="nb-NO"/>
-        </w:rPr>
-        <w:t>Inventar (</w:t>
-      </w:r>
-      <w:proofErr w:type="spellStart"/>
-      <w:r>
-        <w:rPr>
-          <w:lang w:val="nb-NO"/>
-        </w:rPr>
-        <w:t>inventory</w:t>
-      </w:r>
-      <w:proofErr w:type="spellEnd"/>
-      <w:r>
-        <w:rPr>
-          <w:lang w:val="nb-NO"/>
-        </w:rPr>
-        <w:t>)</w:t>
+        <w:pStyle w:val="Heading2"/>
+        <w:rPr>
+          <w:lang w:val="nb-NO"/>
+        </w:rPr>
+      </w:pPr>
+      <w:r>
+        <w:rPr>
+          <w:lang w:val="nb-NO"/>
+        </w:rPr>
+        <w:t>Brukerveiledning</w:t>
       </w:r>
     </w:p>
     <w:p>
       <w:pPr>
-        <w:pStyle w:val="ListParagraph"/>
-        <w:numPr>
-          <w:ilvl w:val="2"/>
-          <w:numId w:val="25"/>
-        </w:numPr>
-      </w:pPr>
-      <w:proofErr w:type="spellStart"/>
-      <w:r>
-        <w:t>inventoryid</w:t>
-      </w:r>
-      <w:proofErr w:type="spellEnd"/>
-      <w:r>
-        <w:t xml:space="preserve"> | item</w:t>
-      </w:r>
-      <w:r>
-        <w:t>s_1</w:t>
-      </w:r>
-      <w:r>
-        <w:t xml:space="preserve"> | item_2 | item_3 | item_4 | </w:t>
-      </w:r>
-      <w:proofErr w:type="spellStart"/>
-      <w:r>
-        <w:t>userid_users</w:t>
-      </w:r>
-      <w:proofErr w:type="spellEnd"/>
+        <w:pStyle w:val="Heading3"/>
+        <w:rPr>
+          <w:lang w:val="nb-NO"/>
+        </w:rPr>
+      </w:pPr>
+      <w:r>
+        <w:rPr>
+          <w:lang w:val="nb-NO"/>
+        </w:rPr>
+        <w:t>FAQ</w:t>
+      </w:r>
+      <w:r>
+        <w:rPr>
+          <w:lang w:val="nb-NO"/>
+        </w:rPr>
+        <w:t xml:space="preserve"> og Sluttbruker</w:t>
+      </w:r>
     </w:p>
     <w:p>
       <w:pPr>
-        <w:pStyle w:val="ListParagraph"/>
-        <w:numPr>
-          <w:ilvl w:val="1"/>
-          <w:numId w:val="25"/>
-        </w:numPr>
-        <w:rPr>
-          <w:lang w:val="nb-NO"/>
-        </w:rPr>
-      </w:pPr>
-      <w:r>
-        <w:rPr>
-          <w:lang w:val="nb-NO"/>
-        </w:rPr>
-        <w:t>// Ting (</w:t>
+        <w:rPr>
+          <w:lang w:val="nb-NO"/>
+        </w:rPr>
+      </w:pPr>
+      <w:r>
+        <w:rPr>
+          <w:lang w:val="nb-NO"/>
+        </w:rPr>
+        <w:t xml:space="preserve">En </w:t>
+      </w:r>
+      <w:r>
+        <w:rPr>
+          <w:lang w:val="nb-NO"/>
+        </w:rPr>
+        <w:t>"</w:t>
       </w:r>
       <w:proofErr w:type="spellStart"/>
       <w:r>
         <w:rPr>
           <w:lang w:val="nb-NO"/>
         </w:rPr>
-        <w:t>items</w:t>
+        <w:t>f</w:t>
+      </w:r>
+      <w:r>
+        <w:rPr>
+          <w:lang w:val="nb-NO"/>
+        </w:rPr>
+        <w:t>requenty</w:t>
       </w:r>
       <w:proofErr w:type="spellEnd"/>
       <w:r>
         <w:rPr>
           <w:lang w:val="nb-NO"/>
         </w:rPr>
-        <w:t>)</w:t>
+        <w:t xml:space="preserve"> </w:t>
+      </w:r>
+      <w:proofErr w:type="spellStart"/>
+      <w:r>
+        <w:rPr>
+          <w:lang w:val="nb-NO"/>
+        </w:rPr>
+        <w:t>asked</w:t>
+      </w:r>
+      <w:proofErr w:type="spellEnd"/>
+      <w:r>
+        <w:rPr>
+          <w:lang w:val="nb-NO"/>
+        </w:rPr>
+        <w:t xml:space="preserve"> questions</w:t>
+      </w:r>
+      <w:r>
+        <w:rPr>
+          <w:lang w:val="nb-NO"/>
+        </w:rPr>
+        <w:t>”</w:t>
+      </w:r>
+      <w:r>
+        <w:rPr>
+          <w:lang w:val="nb-NO"/>
+        </w:rPr>
+        <w:t xml:space="preserve"> seksjon</w:t>
+      </w:r>
+      <w:r>
+        <w:rPr>
+          <w:lang w:val="nb-NO"/>
+        </w:rPr>
+        <w:t xml:space="preserve"> for tilgjengelig hjelp</w:t>
+      </w:r>
+      <w:r>
+        <w:rPr>
+          <w:lang w:val="nb-NO"/>
+        </w:rPr>
+        <w:t xml:space="preserve">. Sammen med en </w:t>
+      </w:r>
+      <w:r>
+        <w:rPr>
+          <w:lang w:val="nb-NO"/>
+        </w:rPr>
+        <w:t>guide som da følger spilleren gjennom en forklaring av hvordan man spiller.</w:t>
+      </w:r>
+      <w:r>
+        <w:rPr>
+          <w:lang w:val="nb-NO"/>
+        </w:rPr>
+        <w:t xml:space="preserve"> Jeg har laget en </w:t>
+      </w:r>
+      <w:proofErr w:type="spellStart"/>
+      <w:r>
+        <w:rPr>
+          <w:lang w:val="nb-NO"/>
+        </w:rPr>
+        <w:t>pdf</w:t>
+      </w:r>
+      <w:proofErr w:type="spellEnd"/>
+      <w:r>
+        <w:rPr>
+          <w:lang w:val="nb-NO"/>
+        </w:rPr>
+        <w:t xml:space="preserve"> for alt.</w:t>
+      </w:r>
+      <w:r>
+        <w:rPr>
+          <w:lang w:val="nb-NO"/>
+        </w:rPr>
+        <w:t xml:space="preserve"> </w:t>
       </w:r>
     </w:p>
     <w:p>
       <w:pPr>
-        <w:pStyle w:val="ListParagraph"/>
-        <w:numPr>
-          <w:ilvl w:val="2"/>
-          <w:numId w:val="25"/>
-        </w:numPr>
-        <w:rPr>
-          <w:lang w:val="nb-NO"/>
-        </w:rPr>
-      </w:pPr>
-      <w:proofErr w:type="spellStart"/>
-      <w:r>
-        <w:rPr>
-          <w:lang w:val="nb-NO"/>
-        </w:rPr>
-        <w:t>Itemid</w:t>
-      </w:r>
-      <w:proofErr w:type="spellEnd"/>
-      <w:r>
-        <w:rPr>
-          <w:lang w:val="nb-NO"/>
-        </w:rPr>
-        <w:t xml:space="preserve"> | 1 | 2 | 3 | 4</w:t>
+        <w:rPr>
+          <w:lang w:val="nb-NO"/>
+        </w:rPr>
+      </w:pPr>
+      <w:r>
+        <w:rPr>
+          <w:lang w:val="nb-NO"/>
+        </w:rPr>
+        <w:t>Veiledningsmaterialet</w:t>
+      </w:r>
+      <w:r>
+        <w:rPr>
+          <w:lang w:val="nb-NO"/>
+        </w:rPr>
+        <w:t xml:space="preserve"> skal lages i videoformat.</w:t>
+      </w:r>
+      <w:r>
+        <w:rPr>
+          <w:lang w:val="nb-NO"/>
+        </w:rPr>
+        <w:t xml:space="preserve"> </w:t>
+      </w:r>
+      <w:r>
+        <w:rPr>
+          <w:lang w:val="nb-NO"/>
+        </w:rPr>
+        <w:t>50 s</w:t>
+      </w:r>
+      <w:r>
+        <w:rPr>
+          <w:lang w:val="nb-NO"/>
+        </w:rPr>
+        <w:t xml:space="preserve">ekunder. </w:t>
+      </w:r>
+      <w:r>
+        <w:rPr>
+          <w:lang w:val="nb-NO"/>
+        </w:rPr>
+        <w:t xml:space="preserve"> </w:t>
+      </w:r>
+      <w:r>
+        <w:rPr>
+          <w:lang w:val="nb-NO"/>
+        </w:rPr>
+        <w:br/>
+      </w:r>
+      <w:r>
+        <w:rPr>
+          <w:lang w:val="nb-NO"/>
+        </w:rPr>
+        <w:t>Spørsmål til FA</w:t>
+      </w:r>
+      <w:r>
+        <w:rPr>
+          <w:lang w:val="nb-NO"/>
+        </w:rPr>
+        <w:t>Q</w:t>
+      </w:r>
+      <w:r>
+        <w:rPr>
+          <w:lang w:val="nb-NO"/>
+        </w:rPr>
+        <w:t xml:space="preserve"> kan være:</w:t>
       </w:r>
     </w:p>
     <w:p>
@@ -1635,66 +1916,56 @@
         <w:rPr>
           <w:lang w:val="nb-NO"/>
         </w:rPr>
-        <w:t xml:space="preserve">Foreign </w:t>
+        <w:t>Info om spillet (</w:t>
       </w:r>
       <w:proofErr w:type="spellStart"/>
       <w:r>
         <w:rPr>
           <w:lang w:val="nb-NO"/>
         </w:rPr>
-        <w:t>keys</w:t>
+        <w:t>lore</w:t>
       </w:r>
       <w:proofErr w:type="spellEnd"/>
       <w:r>
         <w:rPr>
           <w:lang w:val="nb-NO"/>
         </w:rPr>
-        <w:t>:</w:t>
+        <w:t>):</w:t>
+      </w:r>
+      <w:r>
+        <w:rPr>
+          <w:lang w:val="nb-NO"/>
+        </w:rPr>
+        <w:br/>
+        <w:t>«Hvem er *denne* karakteren» eller «Hvem er du»</w:t>
+      </w:r>
+      <w:r>
+        <w:rPr>
+          <w:lang w:val="nb-NO"/>
+        </w:rPr>
+        <w:br/>
+        <w:t xml:space="preserve">«Målet </w:t>
+      </w:r>
+      <w:r>
+        <w:rPr>
+          <w:lang w:val="nb-NO"/>
+        </w:rPr>
+        <w:t>med spillet»</w:t>
       </w:r>
     </w:p>
     <w:p>
       <w:pPr>
         <w:rPr>
-          <w:sz w:val="28"/>
-          <w:lang w:val="nb-NO"/>
-        </w:rPr>
-      </w:pPr>
-      <w:r>
-        <w:rPr>
-          <w:sz w:val="28"/>
-          <w:lang w:val="nb-NO"/>
-        </w:rPr>
-        <w:br w:type="page"/>
-      </w:r>
+          <w:lang w:val="nb-NO"/>
+        </w:rPr>
+      </w:pPr>
     </w:p>
     <w:p>
       <w:pPr>
-        <w:pStyle w:val="Heading2"/>
-        <w:rPr>
-          <w:lang w:val="nn-NO"/>
-        </w:rPr>
-      </w:pPr>
-      <w:r>
-        <w:rPr>
-          <w:lang w:val="nn-NO"/>
-        </w:rPr>
-        <w:lastRenderedPageBreak/>
-        <w:t xml:space="preserve">Kort </w:t>
-      </w:r>
-      <w:proofErr w:type="spellStart"/>
-      <w:r>
-        <w:rPr>
-          <w:lang w:val="nn-NO"/>
-        </w:rPr>
-        <w:t>beskrivelse</w:t>
-      </w:r>
-      <w:proofErr w:type="spellEnd"/>
-      <w:r>
-        <w:rPr>
-          <w:lang w:val="nn-NO"/>
-        </w:rPr>
-        <w:t>:</w:t>
-      </w:r>
+        <w:rPr>
+          <w:lang w:val="nb-NO"/>
+        </w:rPr>
+      </w:pPr>
     </w:p>
     <w:p>
       <w:pPr>
@@ -1702,59 +1973,20 @@
           <w:lang w:val="nb-NO"/>
         </w:rPr>
       </w:pPr>
-      <w:r>
-        <w:rPr>
-          <w:lang w:val="nb-NO"/>
-        </w:rPr>
-        <w:t xml:space="preserve">Lage en </w:t>
-      </w:r>
-      <w:r>
-        <w:rPr>
-          <w:lang w:val="nb-NO"/>
-        </w:rPr>
-        <w:t xml:space="preserve">lignende </w:t>
-      </w:r>
-      <w:proofErr w:type="spellStart"/>
-      <w:r>
-        <w:rPr>
-          <w:lang w:val="nb-NO"/>
-        </w:rPr>
-        <w:t>visual</w:t>
-      </w:r>
-      <w:proofErr w:type="spellEnd"/>
-      <w:r>
-        <w:rPr>
-          <w:lang w:val="nb-NO"/>
-        </w:rPr>
-        <w:t xml:space="preserve"> </w:t>
-      </w:r>
-      <w:proofErr w:type="spellStart"/>
-      <w:r>
-        <w:rPr>
-          <w:lang w:val="nb-NO"/>
-        </w:rPr>
-        <w:t>novel</w:t>
-      </w:r>
-      <w:proofErr w:type="spellEnd"/>
-      <w:r>
-        <w:rPr>
-          <w:lang w:val="nb-NO"/>
-        </w:rPr>
-        <w:t xml:space="preserve"> spill</w:t>
-      </w:r>
-      <w:r>
-        <w:rPr>
-          <w:lang w:val="nb-NO"/>
-        </w:rPr>
-        <w:t xml:space="preserve"> med interaktivitet. Du kan påvirke hvor historien skal ende med forskjellige valg du lager under spillet. Mulig å tape om du velger dårlige valg under hele spillet.</w:t>
-      </w:r>
     </w:p>
     <w:p>
       <w:pPr>
-        <w:rPr>
-          <w:lang w:val="nb-NO"/>
-        </w:rPr>
-      </w:pPr>
+        <w:pStyle w:val="Heading3"/>
+        <w:rPr>
+          <w:lang w:val="nb-NO"/>
+        </w:rPr>
+      </w:pPr>
+      <w:r>
+        <w:rPr>
+          <w:lang w:val="nb-NO"/>
+        </w:rPr>
+        <w:t>FAQ:</w:t>
+      </w:r>
     </w:p>
     <w:p>
       <w:pPr>
@@ -1766,67 +1998,213 @@
         <w:rPr>
           <w:lang w:val="nb-NO"/>
         </w:rPr>
-        <w:t xml:space="preserve">Spillet skal kunne dekke </w:t>
-      </w:r>
-      <w:r>
-        <w:rPr>
-          <w:lang w:val="nb-NO"/>
-        </w:rPr>
-        <w:t>tiden hvor man har lyst til å gjøre noe gøy som å leve et annet liv. I dette spillet er det konsekvenser på valgene man tar som da reflekterer virkeligheten.</w:t>
-      </w:r>
-      <w:r>
-        <w:rPr>
-          <w:lang w:val="nb-NO"/>
-        </w:rPr>
-        <w:t xml:space="preserve"> Målgruppen er satt for ungdommer helst, men kan spilles av folk som er litt eldre også. </w:t>
+        <w:t>Hvordan lager man bruker, hvorfor</w:t>
+      </w:r>
+      <w:r>
+        <w:rPr>
+          <w:lang w:val="nb-NO"/>
+        </w:rPr>
+        <w:br/>
+      </w:r>
+      <w:r>
+        <w:rPr>
+          <w:lang w:val="nb-NO"/>
+        </w:rPr>
+        <w:t>Hvordan man spiller</w:t>
+      </w:r>
+      <w:r>
+        <w:rPr>
+          <w:lang w:val="nb-NO"/>
+        </w:rPr>
+        <w:t xml:space="preserve"> </w:t>
+      </w:r>
+      <w:proofErr w:type="gramStart"/>
+      <w:r>
+        <w:rPr>
+          <w:lang w:val="nb-NO"/>
+        </w:rPr>
+        <w:t>( guide</w:t>
+      </w:r>
+      <w:proofErr w:type="gramEnd"/>
+      <w:r>
+        <w:rPr>
+          <w:lang w:val="nb-NO"/>
+        </w:rPr>
+        <w:t xml:space="preserve"> i video, men kan ha steg m bilder)</w:t>
+      </w:r>
+      <w:r>
+        <w:rPr>
+          <w:lang w:val="nb-NO"/>
+        </w:rPr>
+        <w:br/>
+        <w:t>Hva man gjør hvis man glemmer passor</w:t>
+      </w:r>
+      <w:r>
+        <w:rPr>
+          <w:lang w:val="nb-NO"/>
+        </w:rPr>
+        <w:t>d (kanskje brukernavn)</w:t>
+      </w:r>
+      <w:r>
+        <w:rPr>
+          <w:lang w:val="nb-NO"/>
+        </w:rPr>
+        <w:br/>
+      </w:r>
+      <w:r>
+        <w:rPr>
+          <w:lang w:val="nb-NO"/>
+        </w:rPr>
+        <w:t>Om</w:t>
+      </w:r>
+      <w:r>
+        <w:rPr>
+          <w:lang w:val="nb-NO"/>
+        </w:rPr>
+        <w:t xml:space="preserve"> det</w:t>
+      </w:r>
+      <w:r>
+        <w:rPr>
+          <w:lang w:val="nb-NO"/>
+        </w:rPr>
+        <w:t xml:space="preserve"> er</w:t>
+      </w:r>
+      <w:r>
+        <w:rPr>
+          <w:lang w:val="nb-NO"/>
+        </w:rPr>
+        <w:t xml:space="preserve"> mulig å gå tilbake fra valgene man tar</w:t>
+      </w:r>
+      <w:r>
+        <w:rPr>
+          <w:lang w:val="nb-NO"/>
+        </w:rPr>
+        <w:t xml:space="preserve"> (</w:t>
+      </w:r>
+      <w:r>
+        <w:rPr>
+          <w:lang w:val="nb-NO"/>
+        </w:rPr>
+        <w:t>vet ikke om jeg skal gjøre det mulig)</w:t>
+      </w:r>
+      <w:r>
+        <w:rPr>
+          <w:lang w:val="nb-NO"/>
+        </w:rPr>
+        <w:br/>
+        <w:t>Hvordan ma</w:t>
+      </w:r>
+      <w:r>
+        <w:rPr>
+          <w:lang w:val="nb-NO"/>
+        </w:rPr>
+        <w:t>n</w:t>
+      </w:r>
+      <w:r>
+        <w:rPr>
+          <w:lang w:val="nb-NO"/>
+        </w:rPr>
+        <w:t xml:space="preserve"> starter spillet igjen (enten fordi du tok </w:t>
+      </w:r>
+      <w:r>
+        <w:rPr>
+          <w:lang w:val="nb-NO"/>
+        </w:rPr>
+        <w:t>et dårlig valg eller bare vil)</w:t>
+      </w:r>
+      <w:r>
+        <w:rPr>
+          <w:lang w:val="nb-NO"/>
+        </w:rPr>
+        <w:br/>
+        <w:t>Hvis man logger ut, blir dataen lagret</w:t>
+      </w:r>
+      <w:r>
+        <w:rPr>
+          <w:lang w:val="nb-NO"/>
+        </w:rPr>
+        <w:t xml:space="preserve"> (ja, og </w:t>
       </w:r>
       <w:proofErr w:type="spellStart"/>
       <w:r>
         <w:rPr>
           <w:lang w:val="nb-NO"/>
         </w:rPr>
-        <w:t>Fuksjonaliteten</w:t>
+        <w:t>blablablab</w:t>
       </w:r>
       <w:proofErr w:type="spellEnd"/>
       <w:r>
         <w:rPr>
           <w:lang w:val="nb-NO"/>
         </w:rPr>
-        <w:t xml:space="preserve"> på spillet skal avhenge av knapper som vil lede deg gjennom en historie, disse knappene </w:t>
-      </w:r>
-      <w:r>
-        <w:rPr>
-          <w:lang w:val="nb-NO"/>
-        </w:rPr>
-        <w:t xml:space="preserve">er da valgene du tar. I tillegg til det vil jeg legge til en funksjon valget ditt også vil avhenge av </w:t>
-      </w:r>
-      <w:proofErr w:type="gramStart"/>
-      <w:r>
-        <w:rPr>
-          <w:lang w:val="nb-NO"/>
-        </w:rPr>
-        <w:t>en terningkast</w:t>
-      </w:r>
-      <w:proofErr w:type="gramEnd"/>
-      <w:r>
-        <w:rPr>
-          <w:lang w:val="nb-NO"/>
-        </w:rPr>
-        <w:t xml:space="preserve">, så utfallet er ikke garantert </w:t>
-      </w:r>
-      <w:r>
-        <w:rPr>
-          <w:lang w:val="nb-NO"/>
-        </w:rPr>
-        <w:t>bra hele tiden.</w:t>
+        <w:t>)</w:t>
+      </w:r>
+      <w:r>
+        <w:rPr>
+          <w:lang w:val="nb-NO"/>
+        </w:rPr>
+        <w:br/>
+        <w:t xml:space="preserve">Hva gjør jeg om jeg har mistet progresjon </w:t>
+      </w:r>
+      <w:proofErr w:type="spellStart"/>
+      <w:r>
+        <w:rPr>
+          <w:lang w:val="nb-NO"/>
+        </w:rPr>
+        <w:t>dududu</w:t>
+      </w:r>
+      <w:proofErr w:type="spellEnd"/>
+      <w:r>
+        <w:rPr>
+          <w:lang w:val="nb-NO"/>
+        </w:rPr>
+        <w:t xml:space="preserve"> </w:t>
+      </w:r>
+      <w:r>
+        <w:rPr>
+          <w:lang w:val="nb-NO"/>
+        </w:rPr>
+        <w:t>(kontakte brukerstøtte)</w:t>
+      </w:r>
+      <w:r>
+        <w:rPr>
+          <w:lang w:val="nb-NO"/>
+        </w:rPr>
+        <w:br/>
+      </w:r>
+      <w:r>
+        <w:rPr>
+          <w:lang w:val="nb-NO"/>
+        </w:rPr>
+        <w:t>osv.</w:t>
+      </w:r>
+      <w:r>
+        <w:rPr>
+          <w:lang w:val="nb-NO"/>
+        </w:rPr>
+        <w:br/>
+      </w:r>
+      <w:r>
+        <w:rPr>
+          <w:lang w:val="nb-NO"/>
+        </w:rPr>
+        <w:lastRenderedPageBreak/>
+        <w:br/>
       </w:r>
     </w:p>
     <w:p>
       <w:pPr>
-        <w:rPr>
-          <w:lang w:val="nb-NO"/>
-        </w:rPr>
-      </w:pPr>
+        <w:pStyle w:val="Heading3"/>
+        <w:rPr>
+          <w:lang w:val="nb-NO"/>
+        </w:rPr>
+      </w:pPr>
+      <w:r>
+        <w:rPr>
+          <w:lang w:val="nb-NO"/>
+        </w:rPr>
+        <w:t>For IT-lærling</w:t>
+      </w:r>
     </w:p>
     <w:p>
       <w:pPr>
@@ -1834,666 +2212,11 @@
           <w:lang w:val="nb-NO"/>
         </w:rPr>
       </w:pPr>
-    </w:p>
-    <w:p>
-      <w:pPr>
-        <w:rPr>
-          <w:lang w:val="nb-NO"/>
-        </w:rPr>
-      </w:pPr>
-    </w:p>
-    <w:p>
-      <w:pPr>
-        <w:rPr>
-          <w:lang w:val="nb-NO"/>
-        </w:rPr>
-      </w:pPr>
-    </w:p>
-    <w:p>
-      <w:pPr>
-        <w:rPr>
-          <w:lang w:val="nb-NO"/>
-        </w:rPr>
-      </w:pPr>
-    </w:p>
-    <w:p>
-      <w:pPr>
-        <w:pStyle w:val="ListParagraph"/>
-        <w:ind w:left="360"/>
-        <w:rPr>
-          <w:lang w:val="nb-NO"/>
-        </w:rPr>
-      </w:pPr>
-    </w:p>
-    <w:p>
-      <w:pPr>
-        <w:rPr>
-          <w:lang w:val="nb-NO"/>
-        </w:rPr>
-      </w:pPr>
-    </w:p>
-    <w:p>
-      <w:pPr>
-        <w:pStyle w:val="Heading1"/>
-        <w:rPr>
-          <w:lang w:val="nb-NO"/>
-        </w:rPr>
-      </w:pPr>
-      <w:r>
-        <w:rPr>
-          <w:lang w:val="nb-NO"/>
-        </w:rPr>
-        <w:lastRenderedPageBreak/>
-        <w:t>III. Net</w:t>
-      </w:r>
-      <w:r>
-        <w:rPr>
-          <w:lang w:val="nb-NO"/>
-        </w:rPr>
-        <w:t>t</w:t>
-      </w:r>
-      <w:r>
-        <w:rPr>
-          <w:lang w:val="nb-NO"/>
-        </w:rPr>
-        <w:t>verkstegning</w:t>
-      </w:r>
-    </w:p>
-    <w:p>
-      <w:pPr>
-        <w:pStyle w:val="Heading2"/>
-        <w:rPr>
-          <w:lang w:val="nb-NO"/>
-        </w:rPr>
-      </w:pPr>
-      <w:proofErr w:type="spellStart"/>
-      <w:r>
-        <w:rPr>
-          <w:lang w:val="nb-NO"/>
-        </w:rPr>
-        <w:t>Backup</w:t>
-      </w:r>
-      <w:proofErr w:type="spellEnd"/>
-    </w:p>
-    <w:p>
-      <w:pPr>
-        <w:rPr>
-          <w:lang w:val="nb-NO"/>
-        </w:rPr>
-      </w:pPr>
-      <w:r>
-        <w:rPr>
-          <w:lang w:val="nb-NO"/>
-        </w:rPr>
-        <w:t xml:space="preserve">Jeg har </w:t>
-      </w:r>
-      <w:proofErr w:type="spellStart"/>
-      <w:r>
-        <w:rPr>
-          <w:lang w:val="nb-NO"/>
-        </w:rPr>
-        <w:t>backups</w:t>
-      </w:r>
-      <w:proofErr w:type="spellEnd"/>
-      <w:r>
-        <w:rPr>
-          <w:lang w:val="nb-NO"/>
-        </w:rPr>
-        <w:t xml:space="preserve"> lagret i skyen (OneDrive).</w:t>
-      </w:r>
-      <w:r>
-        <w:rPr>
-          <w:lang w:val="nb-NO"/>
-        </w:rPr>
-        <w:t xml:space="preserve"> Kan begynne å ta bruk av USB Flash Drive</w:t>
-      </w:r>
-      <w:r>
-        <w:rPr>
-          <w:lang w:val="nb-NO"/>
-        </w:rPr>
-        <w:t>.</w:t>
-      </w:r>
-      <w:r>
-        <w:rPr>
-          <w:lang w:val="nb-NO"/>
-        </w:rPr>
-        <w:br/>
-        <w:t xml:space="preserve">Ha </w:t>
-      </w:r>
-      <w:proofErr w:type="spellStart"/>
-      <w:r>
-        <w:rPr>
-          <w:lang w:val="nb-NO"/>
-        </w:rPr>
-        <w:t>tillegs</w:t>
-      </w:r>
-      <w:r>
-        <w:rPr>
-          <w:lang w:val="nb-NO"/>
-        </w:rPr>
-        <w:t>backup</w:t>
-      </w:r>
-      <w:proofErr w:type="spellEnd"/>
-      <w:r>
-        <w:rPr>
-          <w:lang w:val="nb-NO"/>
-        </w:rPr>
-        <w:t xml:space="preserve"> i skyen samtidig, som blir oppdatert ukentlig for sikkerhetsskyld.</w:t>
-      </w:r>
-    </w:p>
-    <w:p>
-      <w:pPr>
-        <w:rPr>
-          <w:lang w:val="nb-NO"/>
-        </w:rPr>
-      </w:pPr>
-    </w:p>
-    <w:p>
-      <w:pPr>
-        <w:pStyle w:val="Heading2"/>
-        <w:rPr>
-          <w:lang w:val="nb-NO"/>
-        </w:rPr>
-      </w:pPr>
-      <w:r>
-        <w:rPr>
-          <w:lang w:val="nb-NO"/>
-        </w:rPr>
-        <w:t>Brukerveiledning</w:t>
-      </w:r>
-    </w:p>
-    <w:p>
-      <w:pPr>
-        <w:pStyle w:val="Heading3"/>
-        <w:rPr>
-          <w:lang w:val="nb-NO"/>
-        </w:rPr>
-      </w:pPr>
-      <w:r>
-        <w:rPr>
-          <w:lang w:val="nb-NO"/>
-        </w:rPr>
-        <w:t>FAQ</w:t>
-      </w:r>
-      <w:r>
-        <w:rPr>
-          <w:lang w:val="nb-NO"/>
-        </w:rPr>
-        <w:t xml:space="preserve"> og Sluttbruker</w:t>
-      </w:r>
-    </w:p>
-    <w:p>
-      <w:pPr>
-        <w:rPr>
-          <w:lang w:val="nb-NO"/>
-        </w:rPr>
-      </w:pPr>
-      <w:r>
-        <w:rPr>
-          <w:lang w:val="nb-NO"/>
-        </w:rPr>
-        <w:t xml:space="preserve">En </w:t>
-      </w:r>
-      <w:r>
-        <w:rPr>
-          <w:lang w:val="nb-NO"/>
-        </w:rPr>
-        <w:t>"</w:t>
-      </w:r>
-      <w:proofErr w:type="spellStart"/>
-      <w:r>
-        <w:rPr>
-          <w:lang w:val="nb-NO"/>
-        </w:rPr>
-        <w:t>f</w:t>
-      </w:r>
-      <w:r>
-        <w:rPr>
-          <w:lang w:val="nb-NO"/>
-        </w:rPr>
-        <w:t>requenty</w:t>
-      </w:r>
-      <w:proofErr w:type="spellEnd"/>
-      <w:r>
-        <w:rPr>
-          <w:lang w:val="nb-NO"/>
-        </w:rPr>
-        <w:t xml:space="preserve"> </w:t>
-      </w:r>
-      <w:proofErr w:type="spellStart"/>
-      <w:r>
-        <w:rPr>
-          <w:lang w:val="nb-NO"/>
-        </w:rPr>
-        <w:t>asked</w:t>
-      </w:r>
-      <w:proofErr w:type="spellEnd"/>
-      <w:r>
-        <w:rPr>
-          <w:lang w:val="nb-NO"/>
-        </w:rPr>
-        <w:t xml:space="preserve"> questions</w:t>
-      </w:r>
-      <w:r>
-        <w:rPr>
-          <w:lang w:val="nb-NO"/>
-        </w:rPr>
-        <w:t>”</w:t>
-      </w:r>
-      <w:r>
-        <w:rPr>
-          <w:lang w:val="nb-NO"/>
-        </w:rPr>
-        <w:t xml:space="preserve"> seksjon</w:t>
-      </w:r>
-      <w:r>
-        <w:rPr>
-          <w:lang w:val="nb-NO"/>
-        </w:rPr>
-        <w:t xml:space="preserve"> for tilgjengelig hjelp</w:t>
-      </w:r>
-      <w:r>
-        <w:rPr>
-          <w:lang w:val="nb-NO"/>
-        </w:rPr>
-        <w:t xml:space="preserve">. Sammen med en </w:t>
-      </w:r>
-      <w:r>
-        <w:rPr>
-          <w:lang w:val="nb-NO"/>
-        </w:rPr>
-        <w:t>guide som da følger spilleren gjennom en forklaring av hvordan man spiller.</w:t>
-      </w:r>
-      <w:r>
-        <w:rPr>
-          <w:lang w:val="nb-NO"/>
-        </w:rPr>
-        <w:t xml:space="preserve"> (i video)</w:t>
-      </w:r>
-    </w:p>
-    <w:p>
-      <w:pPr>
-        <w:rPr>
-          <w:lang w:val="nb-NO"/>
-        </w:rPr>
-      </w:pPr>
-      <w:r>
-        <w:rPr>
-          <w:lang w:val="nb-NO"/>
-        </w:rPr>
-        <w:t>Veiledningsmaterialet</w:t>
-      </w:r>
-      <w:r>
-        <w:rPr>
-          <w:lang w:val="nb-NO"/>
-        </w:rPr>
-        <w:t xml:space="preserve"> skal lages i videoformat.</w:t>
-      </w:r>
-      <w:r>
-        <w:rPr>
-          <w:lang w:val="nb-NO"/>
-        </w:rPr>
-        <w:t xml:space="preserve"> </w:t>
-      </w:r>
-      <w:r>
-        <w:rPr>
-          <w:lang w:val="nb-NO"/>
-        </w:rPr>
-        <w:t>50 s</w:t>
-      </w:r>
-      <w:r>
-        <w:rPr>
-          <w:lang w:val="nb-NO"/>
-        </w:rPr>
-        <w:t xml:space="preserve">ekunder. </w:t>
-      </w:r>
-      <w:r>
-        <w:rPr>
-          <w:lang w:val="nb-NO"/>
-        </w:rPr>
-        <w:t xml:space="preserve"> </w:t>
-      </w:r>
-      <w:r>
-        <w:rPr>
-          <w:lang w:val="nb-NO"/>
-        </w:rPr>
-        <w:br/>
-      </w:r>
-      <w:r>
-        <w:rPr>
-          <w:lang w:val="nb-NO"/>
-        </w:rPr>
-        <w:t>Spørsmål til FA</w:t>
-      </w:r>
-      <w:r>
-        <w:rPr>
-          <w:lang w:val="nb-NO"/>
-        </w:rPr>
-        <w:t>Q</w:t>
-      </w:r>
-      <w:r>
-        <w:rPr>
-          <w:lang w:val="nb-NO"/>
-        </w:rPr>
-        <w:t xml:space="preserve"> kan være:</w:t>
-      </w:r>
-    </w:p>
-    <w:p>
-      <w:pPr>
-        <w:rPr>
-          <w:lang w:val="nb-NO"/>
-        </w:rPr>
-      </w:pPr>
-      <w:r>
-        <w:rPr>
-          <w:lang w:val="nb-NO"/>
-        </w:rPr>
-        <w:t>Info om spillet (</w:t>
-      </w:r>
-      <w:proofErr w:type="spellStart"/>
-      <w:r>
-        <w:rPr>
-          <w:lang w:val="nb-NO"/>
-        </w:rPr>
-        <w:t>lore</w:t>
-      </w:r>
-      <w:proofErr w:type="spellEnd"/>
-      <w:r>
-        <w:rPr>
-          <w:lang w:val="nb-NO"/>
-        </w:rPr>
-        <w:t>):</w:t>
-      </w:r>
-      <w:r>
-        <w:rPr>
-          <w:lang w:val="nb-NO"/>
-        </w:rPr>
-        <w:br/>
-        <w:t>«Hvem er *denne* karakteren» eller «Hvem er du»</w:t>
-      </w:r>
-      <w:r>
-        <w:rPr>
-          <w:lang w:val="nb-NO"/>
-        </w:rPr>
-        <w:br/>
-        <w:t xml:space="preserve">«Målet </w:t>
-      </w:r>
-      <w:r>
-        <w:rPr>
-          <w:lang w:val="nb-NO"/>
-        </w:rPr>
-        <w:t>med spillet»</w:t>
-      </w:r>
-    </w:p>
-    <w:p>
-      <w:pPr>
-        <w:rPr>
-          <w:lang w:val="nb-NO"/>
-        </w:rPr>
-      </w:pPr>
-    </w:p>
-    <w:p>
-      <w:pPr>
-        <w:rPr>
-          <w:lang w:val="nb-NO"/>
-        </w:rPr>
-      </w:pPr>
-    </w:p>
-    <w:p>
-      <w:pPr>
-        <w:rPr>
-          <w:lang w:val="nb-NO"/>
-        </w:rPr>
-      </w:pPr>
-    </w:p>
-    <w:p>
-      <w:pPr>
-        <w:pStyle w:val="Heading3"/>
-        <w:rPr>
-          <w:lang w:val="nb-NO"/>
-        </w:rPr>
-      </w:pPr>
-      <w:r>
-        <w:rPr>
-          <w:lang w:val="nb-NO"/>
-        </w:rPr>
-        <w:t>FAQ:</w:t>
-      </w:r>
-    </w:p>
-    <w:p>
-      <w:pPr>
-        <w:rPr>
-          <w:lang w:val="nb-NO"/>
-        </w:rPr>
-      </w:pPr>
-      <w:r>
-        <w:rPr>
-          <w:lang w:val="nb-NO"/>
-        </w:rPr>
-        <w:t>Hvordan lager man bruker, hvorfor</w:t>
-      </w:r>
-      <w:r>
-        <w:rPr>
-          <w:lang w:val="nb-NO"/>
-        </w:rPr>
-        <w:br/>
-      </w:r>
-      <w:r>
-        <w:rPr>
-          <w:lang w:val="nb-NO"/>
-        </w:rPr>
-        <w:t>Hvordan man spiller</w:t>
-      </w:r>
-      <w:r>
-        <w:rPr>
-          <w:lang w:val="nb-NO"/>
-        </w:rPr>
-        <w:t xml:space="preserve"> </w:t>
-      </w:r>
-      <w:proofErr w:type="gramStart"/>
-      <w:r>
-        <w:rPr>
-          <w:lang w:val="nb-NO"/>
-        </w:rPr>
-        <w:t>( guide</w:t>
-      </w:r>
-      <w:proofErr w:type="gramEnd"/>
-      <w:r>
-        <w:rPr>
-          <w:lang w:val="nb-NO"/>
-        </w:rPr>
-        <w:t xml:space="preserve"> i video, men kan ha steg m bilder)</w:t>
-      </w:r>
-      <w:r>
-        <w:rPr>
-          <w:lang w:val="nb-NO"/>
-        </w:rPr>
-        <w:br/>
-        <w:t>Hva man gjør hvis man glemmer passor</w:t>
-      </w:r>
-      <w:r>
-        <w:rPr>
-          <w:lang w:val="nb-NO"/>
-        </w:rPr>
-        <w:t>d (kanskje brukernavn)</w:t>
-      </w:r>
-      <w:r>
-        <w:rPr>
-          <w:lang w:val="nb-NO"/>
-        </w:rPr>
-        <w:br/>
-      </w:r>
-      <w:r>
-        <w:rPr>
-          <w:lang w:val="nb-NO"/>
-        </w:rPr>
-        <w:t>Om</w:t>
-      </w:r>
-      <w:r>
-        <w:rPr>
-          <w:lang w:val="nb-NO"/>
-        </w:rPr>
-        <w:t xml:space="preserve"> det</w:t>
-      </w:r>
-      <w:r>
-        <w:rPr>
-          <w:lang w:val="nb-NO"/>
-        </w:rPr>
-        <w:t xml:space="preserve"> er</w:t>
-      </w:r>
-      <w:r>
-        <w:rPr>
-          <w:lang w:val="nb-NO"/>
-        </w:rPr>
-        <w:t xml:space="preserve"> mulig å gå tilbake fra valgene man tar</w:t>
-      </w:r>
-      <w:r>
-        <w:rPr>
-          <w:lang w:val="nb-NO"/>
-        </w:rPr>
-        <w:t xml:space="preserve"> (</w:t>
-      </w:r>
-      <w:r>
-        <w:rPr>
-          <w:lang w:val="nb-NO"/>
-        </w:rPr>
-        <w:t>vet ikke om jeg skal gjøre det mulig)</w:t>
-      </w:r>
-      <w:r>
-        <w:rPr>
-          <w:lang w:val="nb-NO"/>
-        </w:rPr>
-        <w:br/>
-        <w:t>Hvordan ma</w:t>
-      </w:r>
-      <w:r>
-        <w:rPr>
-          <w:lang w:val="nb-NO"/>
-        </w:rPr>
-        <w:t>n</w:t>
-      </w:r>
-      <w:r>
-        <w:rPr>
-          <w:lang w:val="nb-NO"/>
-        </w:rPr>
-        <w:t xml:space="preserve"> starter spillet igjen (enten fordi du tok </w:t>
-      </w:r>
-      <w:r>
-        <w:rPr>
-          <w:lang w:val="nb-NO"/>
-        </w:rPr>
-        <w:t>et dårlig valg eller bare vil)</w:t>
-      </w:r>
-      <w:r>
-        <w:rPr>
-          <w:lang w:val="nb-NO"/>
-        </w:rPr>
-        <w:br/>
-        <w:t>Hvis man logger ut, blir dataen lagret</w:t>
-      </w:r>
-      <w:r>
-        <w:rPr>
-          <w:lang w:val="nb-NO"/>
-        </w:rPr>
-        <w:t xml:space="preserve"> (ja, og </w:t>
-      </w:r>
-      <w:proofErr w:type="spellStart"/>
-      <w:r>
-        <w:rPr>
-          <w:lang w:val="nb-NO"/>
-        </w:rPr>
-        <w:t>blablablab</w:t>
-      </w:r>
-      <w:proofErr w:type="spellEnd"/>
-      <w:r>
-        <w:rPr>
-          <w:lang w:val="nb-NO"/>
-        </w:rPr>
-        <w:t>)</w:t>
-      </w:r>
-      <w:r>
-        <w:rPr>
-          <w:lang w:val="nb-NO"/>
-        </w:rPr>
-        <w:br/>
-        <w:t xml:space="preserve">Hva gjør jeg om jeg har mistet progresjon </w:t>
-      </w:r>
-      <w:proofErr w:type="spellStart"/>
-      <w:r>
-        <w:rPr>
-          <w:lang w:val="nb-NO"/>
-        </w:rPr>
-        <w:t>dududu</w:t>
-      </w:r>
-      <w:proofErr w:type="spellEnd"/>
-      <w:r>
-        <w:rPr>
-          <w:lang w:val="nb-NO"/>
-        </w:rPr>
-        <w:t xml:space="preserve"> </w:t>
-      </w:r>
-      <w:r>
-        <w:rPr>
-          <w:lang w:val="nb-NO"/>
-        </w:rPr>
-        <w:t>(kontakte brukerstøtte)</w:t>
-      </w:r>
-      <w:r>
-        <w:rPr>
-          <w:lang w:val="nb-NO"/>
-        </w:rPr>
-        <w:br/>
-      </w:r>
-      <w:r>
-        <w:rPr>
-          <w:lang w:val="nb-NO"/>
-        </w:rPr>
-        <w:t>osv.</w:t>
-      </w:r>
-      <w:r>
-        <w:rPr>
-          <w:lang w:val="nb-NO"/>
-        </w:rPr>
-        <w:br/>
-      </w:r>
-      <w:r>
-        <w:rPr>
-          <w:lang w:val="nb-NO"/>
-        </w:rPr>
-        <w:br/>
-      </w:r>
-    </w:p>
-    <w:p>
-      <w:pPr>
-        <w:pStyle w:val="Heading3"/>
-        <w:rPr>
-          <w:lang w:val="nb-NO"/>
-        </w:rPr>
-      </w:pPr>
-      <w:r>
-        <w:rPr>
-          <w:lang w:val="nb-NO"/>
-        </w:rPr>
-        <w:t>For IT-lærling</w:t>
-      </w:r>
-    </w:p>
-    <w:p>
-      <w:pPr>
-        <w:rPr>
-          <w:lang w:val="nb-NO"/>
-        </w:rPr>
-      </w:pPr>
-      <w:r>
-        <w:rPr>
-          <w:lang w:val="nb-NO"/>
-        </w:rPr>
-        <w:t>Huske å legge på kommentarer inn</w:t>
-      </w:r>
-      <w:r>
-        <w:rPr>
-          <w:lang w:val="nb-NO"/>
-        </w:rPr>
-        <w:t xml:space="preserve"> i koden.</w:t>
+      <w:r>
+        <w:rPr>
+          <w:lang w:val="nb-NO"/>
+        </w:rPr>
+        <w:t>Kommentarer i koden.</w:t>
       </w:r>
     </w:p>
     <w:p>
@@ -7711,13 +7434,40 @@
           <w:lang w:val="nb-NO"/>
         </w:rPr>
       </w:pPr>
+      <w:r>
+        <w:rPr>
+          <w:lang w:val="nb-NO"/>
+        </w:rPr>
+        <w:t xml:space="preserve">I denne oppgaven har jeg utviklet en nettside med et spill som utgangspunkt. Det inneholder en bruker og </w:t>
+      </w:r>
+      <w:proofErr w:type="gramStart"/>
+      <w:r>
+        <w:rPr>
+          <w:lang w:val="nb-NO"/>
+        </w:rPr>
+        <w:t>et interaktiv spill</w:t>
+      </w:r>
+      <w:proofErr w:type="gramEnd"/>
+      <w:r>
+        <w:rPr>
+          <w:lang w:val="nb-NO"/>
+        </w:rPr>
+        <w:t>.</w:t>
+      </w:r>
     </w:p>
     <w:p>
       <w:pPr>
-        <w:rPr>
-          <w:lang w:val="nb-NO"/>
-        </w:rPr>
-      </w:pPr>
+        <w:pStyle w:val="Heading3"/>
+        <w:rPr>
+          <w:lang w:val="nb-NO"/>
+        </w:rPr>
+      </w:pPr>
+      <w:r>
+        <w:rPr>
+          <w:lang w:val="nb-NO"/>
+        </w:rPr>
+        <w:t>Planlegging og Strukturering</w:t>
+      </w:r>
     </w:p>
     <w:p>
       <w:pPr>
@@ -7725,6 +7475,32 @@
           <w:lang w:val="nb-NO"/>
         </w:rPr>
       </w:pPr>
+      <w:r>
+        <w:rPr>
+          <w:lang w:val="nb-NO"/>
+        </w:rPr>
+        <w:t xml:space="preserve">Jeg startet først med å forstå og planlegge hva jeg skulle gjøre først og hvorfor, ut ifra </w:t>
+      </w:r>
+      <w:r>
+        <w:rPr>
+          <w:lang w:val="nb-NO"/>
+        </w:rPr>
+        <w:t xml:space="preserve">oppgave kriteriene vi har fått for </w:t>
+      </w:r>
+      <w:proofErr w:type="spellStart"/>
+      <w:r>
+        <w:rPr>
+          <w:lang w:val="nb-NO"/>
+        </w:rPr>
+        <w:t>Årsoppgaven</w:t>
+      </w:r>
+      <w:proofErr w:type="spellEnd"/>
+      <w:r>
+        <w:rPr>
+          <w:lang w:val="nb-NO"/>
+        </w:rPr>
+        <w:t>. Så satte jeg en liten plan med noen mål jeg skulle prøve å fullføre, så mange så mulig. Da startet jeg først med hva jeg ville lage og hvordan det skulle møte kriteriene.</w:t>
+      </w:r>
     </w:p>
     <w:p>
       <w:pPr>
@@ -7732,6 +7508,12 @@
           <w:lang w:val="nb-NO"/>
         </w:rPr>
       </w:pPr>
+      <w:r>
+        <w:rPr>
+          <w:lang w:val="nb-NO"/>
+        </w:rPr>
+        <w:t>Deretter gikk jeg videre med å lage database oppsettet. Sørget for at jeg hadde nødvendige tabeller og relasjoner.</w:t>
+      </w:r>
     </w:p>
     <w:p>
       <w:pPr>
@@ -7739,13 +7521,26 @@
           <w:lang w:val="nb-NO"/>
         </w:rPr>
       </w:pPr>
+      <w:r>
+        <w:rPr>
+          <w:lang w:val="nb-NO"/>
+        </w:rPr>
+        <w:t>Så strukturerte jeg en liten plan som jeg skulle følge.</w:t>
+      </w:r>
     </w:p>
     <w:p>
       <w:pPr>
-        <w:rPr>
-          <w:lang w:val="nb-NO"/>
-        </w:rPr>
-      </w:pPr>
+        <w:pStyle w:val="Heading3"/>
+        <w:rPr>
+          <w:lang w:val="nb-NO"/>
+        </w:rPr>
+      </w:pPr>
+      <w:r>
+        <w:rPr>
+          <w:lang w:val="nb-NO"/>
+        </w:rPr>
+        <w:t>Kodeimplementering</w:t>
+      </w:r>
     </w:p>
     <w:p>
       <w:pPr>
@@ -7753,6 +7548,40 @@
           <w:lang w:val="nb-NO"/>
         </w:rPr>
       </w:pPr>
+      <w:r>
+        <w:rPr>
+          <w:lang w:val="nb-NO"/>
+        </w:rPr>
+        <w:t xml:space="preserve">PHP for </w:t>
+      </w:r>
+      <w:proofErr w:type="spellStart"/>
+      <w:r>
+        <w:rPr>
+          <w:lang w:val="nb-NO"/>
+        </w:rPr>
+        <w:t>backend</w:t>
+      </w:r>
+      <w:proofErr w:type="spellEnd"/>
+      <w:r>
+        <w:rPr>
+          <w:lang w:val="nb-NO"/>
+        </w:rPr>
+        <w:t xml:space="preserve">: Jeg </w:t>
+      </w:r>
+      <w:proofErr w:type="gramStart"/>
+      <w:r>
+        <w:rPr>
+          <w:lang w:val="nb-NO"/>
+        </w:rPr>
+        <w:t>implementerte</w:t>
+      </w:r>
+      <w:proofErr w:type="gramEnd"/>
+      <w:r>
+        <w:rPr>
+          <w:lang w:val="nb-NO"/>
+        </w:rPr>
+        <w:t xml:space="preserve"> håndtering av innsendte skjemaer med PHP for å oppdatere brukerens data i databasen. Dette inkluderte validering og oppdatering av brukerinformasjon.</w:t>
+      </w:r>
     </w:p>
     <w:p>
       <w:pPr>
@@ -7760,6 +7589,18 @@
           <w:lang w:val="nb-NO"/>
         </w:rPr>
       </w:pPr>
+      <w:r>
+        <w:rPr>
+          <w:lang w:val="nb-NO"/>
+        </w:rPr>
+        <w:t>Hente brukerdata: Ved hjelp av PHP hentet jeg relevant brukerinformasjon som brukernavn, penger og nåværende side fra databasen. I tillegg ble brukerens inventar hentet og vist i en liste.</w:t>
+      </w:r>
+      <w:r>
+        <w:rPr>
+          <w:lang w:val="nb-NO"/>
+        </w:rPr>
+        <w:t xml:space="preserve"> Dette er vist i profil siden.</w:t>
+      </w:r>
     </w:p>
     <w:p>
       <w:pPr>
@@ -7767,13 +7608,93 @@
           <w:lang w:val="nb-NO"/>
         </w:rPr>
       </w:pPr>
+      <w:r>
+        <w:rPr>
+          <w:lang w:val="nb-NO"/>
+        </w:rPr>
+        <w:t xml:space="preserve">JavaScript </w:t>
+      </w:r>
+      <w:r>
+        <w:rPr>
+          <w:lang w:val="nb-NO"/>
+        </w:rPr>
+        <w:t>og JSON</w:t>
+      </w:r>
+      <w:r>
+        <w:rPr>
+          <w:lang w:val="nb-NO"/>
+        </w:rPr>
+        <w:t>: Jeg brukte JavaScript sammen med JSON for å hente og vise historien dynamisk, noe som gir en mer interaktiv opplevelse.</w:t>
+      </w:r>
+      <w:r>
+        <w:rPr>
+          <w:lang w:val="nb-NO"/>
+        </w:rPr>
+        <w:t xml:space="preserve"> Det var mye lettere å bruke JSON med Javascript enn bare pure-</w:t>
+      </w:r>
+      <w:proofErr w:type="spellStart"/>
+      <w:r>
+        <w:rPr>
+          <w:lang w:val="nb-NO"/>
+        </w:rPr>
+        <w:t>js</w:t>
+      </w:r>
+      <w:proofErr w:type="spellEnd"/>
+      <w:r>
+        <w:rPr>
+          <w:lang w:val="nb-NO"/>
+        </w:rPr>
+        <w:t xml:space="preserve">. For med JSON kunne jeg putte </w:t>
+      </w:r>
+      <w:proofErr w:type="gramStart"/>
+      <w:r>
+        <w:rPr>
+          <w:lang w:val="nb-NO"/>
+        </w:rPr>
+        <w:t>all innhold</w:t>
+      </w:r>
+      <w:proofErr w:type="gramEnd"/>
+      <w:r>
+        <w:rPr>
+          <w:lang w:val="nb-NO"/>
+        </w:rPr>
+        <w:t xml:space="preserve"> </w:t>
+      </w:r>
+      <w:r>
+        <w:rPr>
+          <w:lang w:val="nb-NO"/>
+        </w:rPr>
+        <w:lastRenderedPageBreak/>
+        <w:t xml:space="preserve">og da få Javascript til å hente det å gjøre det om til objekter jeg kunne bruke. Sånn fikk jeg til dialoger og </w:t>
+      </w:r>
+      <w:proofErr w:type="spellStart"/>
+      <w:r>
+        <w:rPr>
+          <w:lang w:val="nb-NO"/>
+        </w:rPr>
+        <w:t>option</w:t>
+      </w:r>
+      <w:proofErr w:type="spellEnd"/>
+      <w:r>
+        <w:rPr>
+          <w:lang w:val="nb-NO"/>
+        </w:rPr>
+        <w:t>/valg.</w:t>
+      </w:r>
     </w:p>
     <w:p>
       <w:pPr>
-        <w:rPr>
-          <w:lang w:val="nb-NO"/>
-        </w:rPr>
-      </w:pPr>
+        <w:pStyle w:val="Heading3"/>
+        <w:rPr>
+          <w:lang w:val="nn-NO"/>
+        </w:rPr>
+      </w:pPr>
+      <w:r>
+        <w:rPr>
+          <w:lang w:val="nn-NO"/>
+        </w:rPr>
+        <w:t xml:space="preserve">Design </w:t>
+      </w:r>
     </w:p>
     <w:p>
       <w:pPr>
@@ -7781,17 +7702,311 @@
           <w:lang w:val="nb-NO"/>
         </w:rPr>
       </w:pPr>
+      <w:r>
+        <w:rPr>
+          <w:lang w:val="nn-NO"/>
+        </w:rPr>
+        <w:t>Målet med å b</w:t>
+      </w:r>
+      <w:r>
+        <w:rPr>
+          <w:lang w:val="nn-NO"/>
+        </w:rPr>
+        <w:t xml:space="preserve">ruke rammeverket </w:t>
+      </w:r>
+      <w:proofErr w:type="spellStart"/>
+      <w:r>
+        <w:rPr>
+          <w:lang w:val="nn-NO"/>
+        </w:rPr>
+        <w:t>TailwindCSS</w:t>
+      </w:r>
+      <w:proofErr w:type="spellEnd"/>
+      <w:r>
+        <w:rPr>
+          <w:lang w:val="nn-NO"/>
+        </w:rPr>
+        <w:t xml:space="preserve"> var å ta bruk i så minst </w:t>
+      </w:r>
+      <w:proofErr w:type="spellStart"/>
+      <w:r>
+        <w:rPr>
+          <w:lang w:val="nn-NO"/>
+        </w:rPr>
+        <w:t>mulig</w:t>
+      </w:r>
+      <w:proofErr w:type="spellEnd"/>
+      <w:r>
+        <w:rPr>
+          <w:lang w:val="nn-NO"/>
+        </w:rPr>
+        <w:t xml:space="preserve"> skrevet </w:t>
+      </w:r>
+      <w:proofErr w:type="spellStart"/>
+      <w:r>
+        <w:rPr>
+          <w:lang w:val="nn-NO"/>
+        </w:rPr>
+        <w:t>css</w:t>
+      </w:r>
+      <w:proofErr w:type="spellEnd"/>
+      <w:r>
+        <w:rPr>
+          <w:lang w:val="nn-NO"/>
+        </w:rPr>
+        <w:t xml:space="preserve"> og heller </w:t>
+      </w:r>
+      <w:proofErr w:type="spellStart"/>
+      <w:r>
+        <w:rPr>
+          <w:lang w:val="nn-NO"/>
+        </w:rPr>
+        <w:t>klassenavn</w:t>
+      </w:r>
+      <w:proofErr w:type="spellEnd"/>
+      <w:r>
+        <w:rPr>
+          <w:lang w:val="nn-NO"/>
+        </w:rPr>
+        <w:t xml:space="preserve">. </w:t>
+      </w:r>
+      <w:r>
+        <w:rPr>
+          <w:lang w:val="nb-NO"/>
+        </w:rPr>
+        <w:t>Dette gjorde det lettere for meg å få oversikt, selv om det var mye</w:t>
+      </w:r>
+      <w:r>
+        <w:rPr>
+          <w:lang w:val="nb-NO"/>
+        </w:rPr>
+        <w:t xml:space="preserve"> å lære på starten. Det andre målet var å gjøre det interaktivt med størrelse og hvilken enhet du bruker som f.eks. mobil skulle ha et helt annet design tilpasset til den. Det fikk jeg ikke tid </w:t>
+      </w:r>
+      <w:proofErr w:type="gramStart"/>
+      <w:r>
+        <w:rPr>
+          <w:lang w:val="nb-NO"/>
+        </w:rPr>
+        <w:t>til</w:t>
+      </w:r>
+      <w:proofErr w:type="gramEnd"/>
+      <w:r>
+        <w:rPr>
+          <w:lang w:val="nb-NO"/>
+        </w:rPr>
+        <w:t xml:space="preserve"> men det ville vært bra for brukeropplevelsen og brukergrensesnittet.</w:t>
+      </w:r>
     </w:p>
     <w:p>
       <w:pPr>
-        <w:rPr>
-          <w:lang w:val="nb-NO"/>
-        </w:rPr>
-      </w:pPr>
+        <w:pStyle w:val="Heading3"/>
+        <w:rPr>
+          <w:lang w:val="nb-NO"/>
+        </w:rPr>
+      </w:pPr>
+      <w:r>
+        <w:rPr>
+          <w:lang w:val="nb-NO"/>
+        </w:rPr>
+        <w:t>Feilsøking og testing</w:t>
+      </w:r>
+    </w:p>
+    <w:p>
+      <w:pPr>
+        <w:rPr>
+          <w:lang w:val="nb-NO"/>
+        </w:rPr>
+      </w:pPr>
+      <w:r>
+        <w:rPr>
+          <w:lang w:val="nb-NO"/>
+        </w:rPr>
+        <w:t xml:space="preserve">Jeg kom bort i mange feil, og for å prøve å få problemene mer synlig brukte jeg veldig ofte </w:t>
+      </w:r>
+      <w:proofErr w:type="spellStart"/>
+      <w:r>
+        <w:rPr>
+          <w:lang w:val="nb-NO"/>
+        </w:rPr>
+        <w:t>console</w:t>
+      </w:r>
+      <w:proofErr w:type="spellEnd"/>
+      <w:r>
+        <w:rPr>
+          <w:lang w:val="nb-NO"/>
+        </w:rPr>
+        <w:t xml:space="preserve"> logging, validering for inputs hvor den skulle alerte meg om dette manglet eller det manglet. Fungerer også for en bedre brukeropplevelse slik at brukeren også vet. Ellers var det søking på internett for andre som muligens hadde samme problemer som meg.</w:t>
+      </w:r>
+    </w:p>
+    <w:p>
+      <w:pPr>
+        <w:pStyle w:val="Heading3"/>
+        <w:rPr>
+          <w:lang w:val="nb-NO"/>
+        </w:rPr>
+      </w:pPr>
+      <w:r>
+        <w:rPr>
+          <w:lang w:val="nb-NO"/>
+        </w:rPr>
+        <w:t>Refleksjon og Forbedringsområder</w:t>
+      </w:r>
+    </w:p>
+    <w:p>
+      <w:pPr>
+        <w:rPr>
+          <w:lang w:val="nb-NO"/>
+        </w:rPr>
+      </w:pPr>
+      <w:r>
+        <w:rPr>
+          <w:lang w:val="nb-NO"/>
+        </w:rPr>
+        <w:t>Tidshåndtering:</w:t>
+      </w:r>
+    </w:p>
+    <w:p>
+      <w:pPr>
+        <w:rPr>
+          <w:lang w:val="nb-NO"/>
+        </w:rPr>
+      </w:pPr>
+      <w:r>
+        <w:rPr>
+          <w:lang w:val="nb-NO"/>
+        </w:rPr>
+        <w:t xml:space="preserve">Jeg </w:t>
+      </w:r>
+      <w:r>
+        <w:rPr>
+          <w:lang w:val="nb-NO"/>
+        </w:rPr>
+        <w:t>innså</w:t>
+      </w:r>
+      <w:r>
+        <w:rPr>
+          <w:lang w:val="nb-NO"/>
+        </w:rPr>
+        <w:t xml:space="preserve"> at jeg tilbrakte litt for mye tid på visse deler av oppgaven noen uker, noe som gjorde at jeg satt fast og ikke klarte å fullføre absolutt alt jeg ønsket. Dette er en viktig </w:t>
+      </w:r>
+      <w:r>
+        <w:rPr>
+          <w:lang w:val="nb-NO"/>
+        </w:rPr>
+        <w:t xml:space="preserve">lærepenge </w:t>
+      </w:r>
+      <w:r>
+        <w:rPr>
+          <w:lang w:val="nb-NO"/>
+        </w:rPr>
+        <w:t>for</w:t>
+      </w:r>
+      <w:r>
+        <w:rPr>
+          <w:lang w:val="nb-NO"/>
+        </w:rPr>
+        <w:t xml:space="preserve"> neste gang og fremtidige prosjekter jeg er i neste gang</w:t>
+      </w:r>
+      <w:r>
+        <w:rPr>
+          <w:lang w:val="nb-NO"/>
+        </w:rPr>
+        <w:t>: å sørge for å ha en balansert tidsplan</w:t>
+      </w:r>
+      <w:r>
+        <w:rPr>
+          <w:lang w:val="nb-NO"/>
+        </w:rPr>
+        <w:t>, men faktisk følge den helt. Dette krever at jeg blir mer organisert, og det må jeg være i fremtiden.</w:t>
+      </w:r>
+    </w:p>
+    <w:p>
+      <w:pPr>
+        <w:rPr>
+          <w:lang w:val="nb-NO"/>
+        </w:rPr>
+      </w:pPr>
+      <w:r>
+        <w:rPr>
+          <w:lang w:val="nb-NO"/>
+        </w:rPr>
+        <w:t xml:space="preserve">Prioritering av visse oppgaver: </w:t>
+      </w:r>
+      <w:r>
+        <w:rPr>
+          <w:lang w:val="nb-NO"/>
+        </w:rPr>
+        <w:t xml:space="preserve">På grunn av tidspresset klarte jeg ikke å </w:t>
+      </w:r>
+      <w:proofErr w:type="gramStart"/>
+      <w:r>
+        <w:rPr>
+          <w:lang w:val="nb-NO"/>
+        </w:rPr>
+        <w:t>implementere</w:t>
+      </w:r>
+      <w:proofErr w:type="gramEnd"/>
+      <w:r>
+        <w:rPr>
+          <w:lang w:val="nb-NO"/>
+        </w:rPr>
+        <w:t xml:space="preserve"> alle de planlagte funksjonene. I fremtidige prosjekter vil jeg fokusere mer på prioritering av funksjonalitet og kontinuerlig evaluere fremdriften.</w:t>
+      </w:r>
+      <w:r>
+        <w:rPr>
+          <w:lang w:val="nb-NO"/>
+        </w:rPr>
+        <w:t xml:space="preserve"> </w:t>
+      </w:r>
+    </w:p>
+    <w:p>
+      <w:pPr>
+        <w:rPr>
+          <w:lang w:val="nb-NO"/>
+        </w:rPr>
+      </w:pPr>
+    </w:p>
+    <w:p>
+      <w:pPr>
+        <w:rPr>
+          <w:lang w:val="nb-NO"/>
+        </w:rPr>
+      </w:pPr>
+      <w:r>
+        <w:rPr>
+          <w:lang w:val="nb-NO"/>
+        </w:rPr>
+        <w:lastRenderedPageBreak/>
+        <w:t>For å konkludere, g</w:t>
+      </w:r>
+      <w:r>
+        <w:rPr>
+          <w:lang w:val="nb-NO"/>
+        </w:rPr>
+        <w:t xml:space="preserve">jennom denne oppgaven har jeg fått erfaring med planlegging, kodeimplementering, design, feilsøking og testing. Jeg har lært </w:t>
+      </w:r>
+      <w:r>
+        <w:rPr>
+          <w:lang w:val="nb-NO"/>
+        </w:rPr>
+        <w:t>at det er viktig med god</w:t>
+      </w:r>
+      <w:r>
+        <w:rPr>
+          <w:lang w:val="nb-NO"/>
+        </w:rPr>
+        <w:t xml:space="preserve"> tidsstyring og prioritering, og hvordan jeg kan forbedre min egen organisering og effektivitet i fremtidige prosjekter. Til tross for utfordringene, er jeg fornøyd med det jeg har oppnådd og ser frem til å anvende disse erfaringene i fremtidige utviklingsoppgaver.</w:t>
+      </w:r>
+      <w:r>
+        <w:rPr>
+          <w:lang w:val="nb-NO"/>
+        </w:rPr>
+        <w:t xml:space="preserve"> </w:t>
+      </w:r>
     </w:p>
     <w:sectPr>
-      <w:footerReference w:type="default" r:id="rId7"/>
-      <w:footerReference w:type="first" r:id="rId8"/>
+      <w:footerReference w:type="default" r:id="rId8"/>
+      <w:footerReference w:type="first" r:id="rId9"/>
       <w:pgSz w:w="12240" w:h="15840"/>
       <w:pgMar w:top="1440" w:right="1080" w:bottom="1829" w:left="1080" w:header="720" w:footer="792" w:gutter="0"/>
       <w:cols w:space="720"/>
@@ -12681,7 +12896,6 @@
     <w:name w:val="Strong"/>
     <w:basedOn w:val="DefaultParagraphFont"/>
     <w:uiPriority w:val="22"/>
-    <w:semiHidden/>
     <w:unhideWhenUsed/>
     <w:qFormat/>
     <w:rPr>

</xml_diff>